<commit_message>
Edits to ms and 3-panel fig added
</commit_message>
<xml_diff>
--- a/docs/plotsandstats.docx
+++ b/docs/plotsandstats.docx
@@ -1,6 +1,6 @@
 
 <file path=word/document.xml><?xml version="1.0" encoding="utf-8"?>
-<w:document xmlns:wpc="http://schemas.microsoft.com/office/word/2010/wordprocessingCanvas" xmlns:cx="http://schemas.microsoft.com/office/drawing/2014/chartex" xmlns:cx1="http://schemas.microsoft.com/office/drawing/2015/9/8/chartex" xmlns:cx2="http://schemas.microsoft.com/office/drawing/2015/10/21/chartex" xmlns:cx3="http://schemas.microsoft.com/office/drawing/2016/5/9/chartex" xmlns:cx4="http://schemas.microsoft.com/office/drawing/2016/5/10/chartex" xmlns:cx5="http://schemas.microsoft.com/office/drawing/2016/5/11/chartex" xmlns:cx6="http://schemas.microsoft.com/office/drawing/2016/5/12/chartex" xmlns:cx7="http://schemas.microsoft.com/office/drawing/2016/5/13/chartex" xmlns:cx8="http://schemas.microsoft.com/office/drawing/2016/5/14/chartex" xmlns:mc="http://schemas.openxmlformats.org/markup-compatibility/2006" xmlns:aink="http://schemas.microsoft.com/office/drawing/2016/ink" xmlns:am3d="http://schemas.microsoft.com/office/drawing/2017/model3d" xmlns:o="urn:schemas-microsoft-com:office:office" xmlns:r="http://schemas.openxmlformats.org/officeDocument/2006/relationships" xmlns:m="http://schemas.openxmlformats.org/officeDocument/2006/math" xmlns:v="urn:schemas-microsoft-com:vml" xmlns:wp14="http://schemas.microsoft.com/office/word/2010/wordprocessingDrawing" xmlns:wp="http://schemas.openxmlformats.org/drawingml/2006/wordprocessingDrawing" xmlns:w10="urn:schemas-microsoft-com:office:word" xmlns:w="http://schemas.openxmlformats.org/wordprocessingml/2006/main" xmlns:w14="http://schemas.microsoft.com/office/word/2010/wordml" xmlns:w15="http://schemas.microsoft.com/office/word/2012/wordml" xmlns:w16cid="http://schemas.microsoft.com/office/word/2016/wordml/cid" xmlns:w16se="http://schemas.microsoft.com/office/word/2015/wordml/symex" xmlns:wpg="http://schemas.microsoft.com/office/word/2010/wordprocessingGroup" xmlns:wpi="http://schemas.microsoft.com/office/word/2010/wordprocessingInk" xmlns:wne="http://schemas.microsoft.com/office/word/2006/wordml" xmlns:wps="http://schemas.microsoft.com/office/word/2010/wordprocessingShape" mc:Ignorable="w14 w15 w16se w16cid wp14">
+<w:document xmlns:wpc="http://schemas.microsoft.com/office/word/2010/wordprocessingCanvas" xmlns:mo="http://schemas.microsoft.com/office/mac/office/2008/main" xmlns:mc="http://schemas.openxmlformats.org/markup-compatibility/2006" xmlns:mv="urn:schemas-microsoft-com:mac:vml" xmlns:o="urn:schemas-microsoft-com:office:office" xmlns:r="http://schemas.openxmlformats.org/officeDocument/2006/relationships" xmlns:m="http://schemas.openxmlformats.org/officeDocument/2006/math" xmlns:v="urn:schemas-microsoft-com:vml" xmlns:wp14="http://schemas.microsoft.com/office/word/2010/wordprocessingDrawing" xmlns:wp="http://schemas.openxmlformats.org/drawingml/2006/wordprocessingDrawing" xmlns:w10="urn:schemas-microsoft-com:office:word" xmlns:w="http://schemas.openxmlformats.org/wordprocessingml/2006/main" xmlns:w14="http://schemas.microsoft.com/office/word/2010/wordml" xmlns:wpg="http://schemas.microsoft.com/office/word/2010/wordprocessingGroup" xmlns:wpi="http://schemas.microsoft.com/office/word/2010/wordprocessingInk" xmlns:wne="http://schemas.microsoft.com/office/word/2006/wordml" xmlns:wps="http://schemas.microsoft.com/office/word/2010/wordprocessingShape" mc:Ignorable="w14 wp14">
   <w:body>
     <w:p>
       <w:pPr>
@@ -16,18 +16,18 @@
     <w:p/>
     <w:tbl>
       <w:tblPr>
-        <w:tblStyle w:val="TableGridLight"/>
+        <w:tblStyle w:val="GridTableLight"/>
         <w:tblW w:w="4940" w:type="pct"/>
         <w:tblInd w:w="113" w:type="dxa"/>
         <w:tblLook w:val="04A0" w:firstRow="1" w:lastRow="0" w:firstColumn="1" w:lastColumn="0" w:noHBand="0" w:noVBand="1"/>
       </w:tblPr>
       <w:tblGrid>
-        <w:gridCol w:w="2175"/>
-        <w:gridCol w:w="1034"/>
-        <w:gridCol w:w="1149"/>
-        <w:gridCol w:w="1493"/>
-        <w:gridCol w:w="1477"/>
-        <w:gridCol w:w="2291"/>
+        <w:gridCol w:w="2138"/>
+        <w:gridCol w:w="1019"/>
+        <w:gridCol w:w="1132"/>
+        <w:gridCol w:w="1469"/>
+        <w:gridCol w:w="1453"/>
+        <w:gridCol w:w="2252"/>
       </w:tblGrid>
       <w:tr>
         <w:trPr>
@@ -316,17 +316,8 @@
                 <w:rFonts w:ascii="Calibri" w:eastAsia="Times New Roman" w:hAnsi="Calibri" w:cs="Times New Roman"/>
                 <w:color w:val="000000"/>
               </w:rPr>
-              <w:t xml:space="preserve">Alicante </w:t>
-            </w:r>
-            <w:proofErr w:type="spellStart"/>
-            <w:r>
-              <w:rPr>
-                <w:rFonts w:ascii="Calibri" w:eastAsia="Times New Roman" w:hAnsi="Calibri" w:cs="Times New Roman"/>
-                <w:color w:val="000000"/>
-              </w:rPr>
-              <w:t>Bouschet</w:t>
-            </w:r>
-            <w:proofErr w:type="spellEnd"/>
+              <w:t>Alicante Bouschet</w:t>
+            </w:r>
           </w:p>
         </w:tc>
         <w:tc>
@@ -462,7 +453,6 @@
                 <w:color w:val="000000"/>
               </w:rPr>
             </w:pPr>
-            <w:proofErr w:type="spellStart"/>
             <w:r>
               <w:rPr>
                 <w:rFonts w:ascii="Calibri" w:eastAsia="Times New Roman" w:hAnsi="Calibri" w:cs="Times New Roman"/>
@@ -470,7 +460,6 @@
               </w:rPr>
               <w:t>Aligote</w:t>
             </w:r>
-            <w:proofErr w:type="spellEnd"/>
           </w:p>
         </w:tc>
         <w:tc>
@@ -606,7 +595,6 @@
                 <w:color w:val="000000"/>
               </w:rPr>
             </w:pPr>
-            <w:proofErr w:type="spellStart"/>
             <w:r>
               <w:rPr>
                 <w:rFonts w:ascii="Calibri" w:eastAsia="Times New Roman" w:hAnsi="Calibri" w:cs="Times New Roman"/>
@@ -614,7 +602,6 @@
               </w:rPr>
               <w:t>Auxerrois</w:t>
             </w:r>
-            <w:proofErr w:type="spellEnd"/>
           </w:p>
         </w:tc>
         <w:tc>
@@ -750,7 +737,6 @@
                 <w:color w:val="000000"/>
               </w:rPr>
             </w:pPr>
-            <w:proofErr w:type="spellStart"/>
             <w:r>
               <w:rPr>
                 <w:rFonts w:ascii="Calibri" w:eastAsia="Times New Roman" w:hAnsi="Calibri" w:cs="Times New Roman"/>
@@ -758,7 +744,6 @@
               </w:rPr>
               <w:t>Barbera</w:t>
             </w:r>
-            <w:proofErr w:type="spellEnd"/>
           </w:p>
         </w:tc>
         <w:tc>
@@ -1178,7 +1163,6 @@
                 <w:color w:val="000000"/>
               </w:rPr>
             </w:pPr>
-            <w:proofErr w:type="spellStart"/>
             <w:r>
               <w:rPr>
                 <w:rFonts w:ascii="Calibri" w:eastAsia="Times New Roman" w:hAnsi="Calibri" w:cs="Times New Roman"/>
@@ -1186,7 +1170,6 @@
               </w:rPr>
               <w:t>Calzin</w:t>
             </w:r>
-            <w:proofErr w:type="spellEnd"/>
           </w:p>
         </w:tc>
         <w:tc>
@@ -1322,7 +1305,6 @@
                 <w:color w:val="000000"/>
               </w:rPr>
             </w:pPr>
-            <w:proofErr w:type="spellStart"/>
             <w:r>
               <w:rPr>
                 <w:rFonts w:ascii="Calibri" w:eastAsia="Times New Roman" w:hAnsi="Calibri" w:cs="Times New Roman"/>
@@ -1330,7 +1312,6 @@
               </w:rPr>
               <w:t>Carmenere</w:t>
             </w:r>
-            <w:proofErr w:type="spellEnd"/>
           </w:p>
         </w:tc>
         <w:tc>
@@ -1750,31 +1731,13 @@
                 <w:color w:val="000000"/>
               </w:rPr>
             </w:pPr>
-            <w:proofErr w:type="spellStart"/>
-            <w:r>
-              <w:rPr>
-                <w:rFonts w:ascii="Calibri" w:eastAsia="Times New Roman" w:hAnsi="Calibri" w:cs="Times New Roman"/>
-                <w:color w:val="000000"/>
-              </w:rPr>
-              <w:t>Chasselas</w:t>
-            </w:r>
-            <w:proofErr w:type="spellEnd"/>
-            <w:r>
-              <w:rPr>
-                <w:rFonts w:ascii="Calibri" w:eastAsia="Times New Roman" w:hAnsi="Calibri" w:cs="Times New Roman"/>
-                <w:color w:val="000000"/>
-              </w:rPr>
-              <w:t xml:space="preserve"> </w:t>
-            </w:r>
-            <w:proofErr w:type="spellStart"/>
-            <w:r>
-              <w:rPr>
-                <w:rFonts w:ascii="Calibri" w:eastAsia="Times New Roman" w:hAnsi="Calibri" w:cs="Times New Roman"/>
-                <w:color w:val="000000"/>
-              </w:rPr>
-              <w:t>doree</w:t>
-            </w:r>
-            <w:proofErr w:type="spellEnd"/>
+            <w:r>
+              <w:rPr>
+                <w:rFonts w:ascii="Calibri" w:eastAsia="Times New Roman" w:hAnsi="Calibri" w:cs="Times New Roman"/>
+                <w:color w:val="000000"/>
+              </w:rPr>
+              <w:t>Chasselas doree</w:t>
+            </w:r>
           </w:p>
         </w:tc>
         <w:tc>
@@ -2194,7 +2157,6 @@
                 <w:color w:val="000000"/>
               </w:rPr>
             </w:pPr>
-            <w:proofErr w:type="spellStart"/>
             <w:r>
               <w:rPr>
                 <w:rFonts w:ascii="Calibri" w:eastAsia="Times New Roman" w:hAnsi="Calibri" w:cs="Times New Roman"/>
@@ -2202,7 +2164,6 @@
               </w:rPr>
               <w:t>Counoise</w:t>
             </w:r>
-            <w:proofErr w:type="spellEnd"/>
           </w:p>
         </w:tc>
         <w:tc>
@@ -3195,17 +3156,8 @@
                 <w:rFonts w:ascii="Calibri" w:eastAsia="Times New Roman" w:hAnsi="Calibri" w:cs="Times New Roman"/>
                 <w:color w:val="000000"/>
               </w:rPr>
-              <w:t xml:space="preserve">Gruner </w:t>
-            </w:r>
-            <w:proofErr w:type="spellStart"/>
-            <w:r>
-              <w:rPr>
-                <w:rFonts w:ascii="Calibri" w:eastAsia="Times New Roman" w:hAnsi="Calibri" w:cs="Times New Roman"/>
-                <w:color w:val="000000"/>
-              </w:rPr>
-              <w:t>Veltiner</w:t>
-            </w:r>
-            <w:proofErr w:type="spellEnd"/>
+              <w:t>Gruner Veltiner</w:t>
+            </w:r>
           </w:p>
         </w:tc>
         <w:tc>
@@ -3483,7 +3435,6 @@
                 <w:color w:val="000000"/>
               </w:rPr>
             </w:pPr>
-            <w:proofErr w:type="spellStart"/>
             <w:r>
               <w:rPr>
                 <w:rFonts w:ascii="Calibri" w:eastAsia="Times New Roman" w:hAnsi="Calibri" w:cs="Times New Roman"/>
@@ -3491,7 +3442,6 @@
               </w:rPr>
               <w:t>Macabeo</w:t>
             </w:r>
-            <w:proofErr w:type="spellEnd"/>
           </w:p>
         </w:tc>
         <w:tc>
@@ -4053,7 +4003,6 @@
                 <w:color w:val="000000"/>
               </w:rPr>
             </w:pPr>
-            <w:proofErr w:type="spellStart"/>
             <w:r>
               <w:rPr>
                 <w:rFonts w:ascii="Calibri" w:eastAsia="Times New Roman" w:hAnsi="Calibri" w:cs="Times New Roman"/>
@@ -4061,7 +4010,6 @@
               </w:rPr>
               <w:t>Morrastel</w:t>
             </w:r>
-            <w:proofErr w:type="spellEnd"/>
           </w:p>
         </w:tc>
         <w:tc>
@@ -4344,6 +4292,7 @@
                 <w:rFonts w:ascii="Calibri" w:eastAsia="Times New Roman" w:hAnsi="Calibri" w:cs="Times New Roman"/>
                 <w:color w:val="000000"/>
               </w:rPr>
+              <w:lastRenderedPageBreak/>
               <w:t>Palomino</w:t>
             </w:r>
           </w:p>
@@ -4486,17 +4435,8 @@
                 <w:rFonts w:ascii="Calibri" w:eastAsia="Times New Roman" w:hAnsi="Calibri" w:cs="Times New Roman"/>
                 <w:color w:val="000000"/>
               </w:rPr>
-              <w:t xml:space="preserve">Pinot </w:t>
-            </w:r>
-            <w:proofErr w:type="spellStart"/>
-            <w:r>
-              <w:rPr>
-                <w:rFonts w:ascii="Calibri" w:eastAsia="Times New Roman" w:hAnsi="Calibri" w:cs="Times New Roman"/>
-                <w:color w:val="000000"/>
-              </w:rPr>
-              <w:t>gris</w:t>
-            </w:r>
-            <w:proofErr w:type="spellEnd"/>
+              <w:t>Pinot gris</w:t>
+            </w:r>
           </w:p>
         </w:tc>
         <w:tc>
@@ -4916,7 +4856,6 @@
                 <w:color w:val="000000"/>
               </w:rPr>
             </w:pPr>
-            <w:proofErr w:type="spellStart"/>
             <w:r>
               <w:rPr>
                 <w:rFonts w:ascii="Calibri" w:eastAsia="Times New Roman" w:hAnsi="Calibri" w:cs="Times New Roman"/>
@@ -4924,7 +4863,6 @@
               </w:rPr>
               <w:t>Refosco</w:t>
             </w:r>
-            <w:proofErr w:type="spellEnd"/>
           </w:p>
         </w:tc>
         <w:tc>
@@ -5060,7 +4998,6 @@
                 <w:color w:val="000000"/>
               </w:rPr>
             </w:pPr>
-            <w:proofErr w:type="spellStart"/>
             <w:r>
               <w:rPr>
                 <w:rFonts w:ascii="Calibri" w:eastAsia="Times New Roman" w:hAnsi="Calibri" w:cs="Times New Roman"/>
@@ -5068,7 +5005,6 @@
               </w:rPr>
               <w:t>Rkatsiteli</w:t>
             </w:r>
-            <w:proofErr w:type="spellEnd"/>
           </w:p>
         </w:tc>
         <w:tc>
@@ -5190,18 +5126,18 @@
     </w:tbl>
     <w:tbl>
       <w:tblPr>
-        <w:tblStyle w:val="TableGridLight"/>
+        <w:tblStyle w:val="GridTableLight"/>
         <w:tblpPr w:leftFromText="180" w:rightFromText="180" w:vertAnchor="page" w:horzAnchor="margin" w:tblpY="1204"/>
         <w:tblW w:w="5227" w:type="pct"/>
         <w:tblLook w:val="04A0" w:firstRow="1" w:lastRow="0" w:firstColumn="1" w:lastColumn="0" w:noHBand="0" w:noVBand="1"/>
       </w:tblPr>
       <w:tblGrid>
-        <w:gridCol w:w="2330"/>
-        <w:gridCol w:w="1034"/>
-        <w:gridCol w:w="1149"/>
-        <w:gridCol w:w="1493"/>
-        <w:gridCol w:w="1477"/>
-        <w:gridCol w:w="2291"/>
+        <w:gridCol w:w="2386"/>
+        <w:gridCol w:w="1059"/>
+        <w:gridCol w:w="1177"/>
+        <w:gridCol w:w="1530"/>
+        <w:gridCol w:w="1514"/>
+        <w:gridCol w:w="2345"/>
       </w:tblGrid>
       <w:tr>
         <w:trPr>
@@ -5230,7 +5166,6 @@
                 <w:bCs/>
                 <w:color w:val="000000"/>
               </w:rPr>
-              <w:lastRenderedPageBreak/>
               <w:t>Variety</w:t>
             </w:r>
           </w:p>
@@ -5486,7 +5421,6 @@
                 <w:color w:val="000000"/>
               </w:rPr>
             </w:pPr>
-            <w:proofErr w:type="spellStart"/>
             <w:r>
               <w:rPr>
                 <w:rFonts w:ascii="Calibri" w:eastAsia="Times New Roman" w:hAnsi="Calibri" w:cs="Times New Roman"/>
@@ -5494,7 +5428,6 @@
               </w:rPr>
               <w:t>Rotgipfler</w:t>
             </w:r>
-            <w:proofErr w:type="spellEnd"/>
           </w:p>
         </w:tc>
         <w:tc>
@@ -6340,7 +6273,6 @@
                 <w:color w:val="000000"/>
               </w:rPr>
             </w:pPr>
-            <w:proofErr w:type="spellStart"/>
             <w:r>
               <w:rPr>
                 <w:rFonts w:ascii="Calibri" w:eastAsia="Times New Roman" w:hAnsi="Calibri" w:cs="Times New Roman"/>
@@ -6348,7 +6280,6 @@
               </w:rPr>
               <w:t>Schiopettino</w:t>
             </w:r>
-            <w:proofErr w:type="spellEnd"/>
           </w:p>
         </w:tc>
         <w:tc>
@@ -6626,31 +6557,13 @@
                 <w:color w:val="000000"/>
               </w:rPr>
             </w:pPr>
-            <w:proofErr w:type="spellStart"/>
-            <w:r>
-              <w:rPr>
-                <w:rFonts w:ascii="Calibri" w:eastAsia="Times New Roman" w:hAnsi="Calibri" w:cs="Times New Roman"/>
-                <w:color w:val="000000"/>
-              </w:rPr>
-              <w:t>Szagos</w:t>
-            </w:r>
-            <w:proofErr w:type="spellEnd"/>
-            <w:r>
-              <w:rPr>
-                <w:rFonts w:ascii="Calibri" w:eastAsia="Times New Roman" w:hAnsi="Calibri" w:cs="Times New Roman"/>
-                <w:color w:val="000000"/>
-              </w:rPr>
-              <w:t xml:space="preserve"> </w:t>
-            </w:r>
-            <w:proofErr w:type="spellStart"/>
-            <w:r>
-              <w:rPr>
-                <w:rFonts w:ascii="Calibri" w:eastAsia="Times New Roman" w:hAnsi="Calibri" w:cs="Times New Roman"/>
-                <w:color w:val="000000"/>
-              </w:rPr>
-              <w:t>feher</w:t>
-            </w:r>
-            <w:proofErr w:type="spellEnd"/>
+            <w:r>
+              <w:rPr>
+                <w:rFonts w:ascii="Calibri" w:eastAsia="Times New Roman" w:hAnsi="Calibri" w:cs="Times New Roman"/>
+                <w:color w:val="000000"/>
+              </w:rPr>
+              <w:t>Szagos feher</w:t>
+            </w:r>
           </w:p>
         </w:tc>
         <w:tc>
@@ -6928,21 +6841,12 @@
                 <w:color w:val="000000"/>
               </w:rPr>
             </w:pPr>
-            <w:proofErr w:type="spellStart"/>
-            <w:r>
-              <w:rPr>
-                <w:rFonts w:ascii="Calibri" w:eastAsia="Times New Roman" w:hAnsi="Calibri" w:cs="Times New Roman"/>
-                <w:color w:val="000000"/>
-              </w:rPr>
-              <w:t>Tocai</w:t>
-            </w:r>
-            <w:proofErr w:type="spellEnd"/>
-            <w:r>
-              <w:rPr>
-                <w:rFonts w:ascii="Calibri" w:eastAsia="Times New Roman" w:hAnsi="Calibri" w:cs="Times New Roman"/>
-                <w:color w:val="000000"/>
-              </w:rPr>
-              <w:t xml:space="preserve"> Friulano</w:t>
+            <w:r>
+              <w:rPr>
+                <w:rFonts w:ascii="Calibri" w:eastAsia="Times New Roman" w:hAnsi="Calibri" w:cs="Times New Roman"/>
+                <w:color w:val="000000"/>
+              </w:rPr>
+              <w:t>Tocai Friulano</w:t>
             </w:r>
           </w:p>
         </w:tc>
@@ -7079,31 +6983,13 @@
                 <w:color w:val="000000"/>
               </w:rPr>
             </w:pPr>
-            <w:proofErr w:type="spellStart"/>
-            <w:r>
-              <w:rPr>
-                <w:rFonts w:ascii="Calibri" w:eastAsia="Times New Roman" w:hAnsi="Calibri" w:cs="Times New Roman"/>
-                <w:color w:val="000000"/>
-              </w:rPr>
-              <w:t>Ugni</w:t>
-            </w:r>
-            <w:proofErr w:type="spellEnd"/>
-            <w:r>
-              <w:rPr>
-                <w:rFonts w:ascii="Calibri" w:eastAsia="Times New Roman" w:hAnsi="Calibri" w:cs="Times New Roman"/>
-                <w:color w:val="000000"/>
-              </w:rPr>
-              <w:t xml:space="preserve"> blanc/</w:t>
-            </w:r>
-            <w:proofErr w:type="spellStart"/>
-            <w:r>
-              <w:rPr>
-                <w:rFonts w:ascii="Calibri" w:eastAsia="Times New Roman" w:hAnsi="Calibri" w:cs="Times New Roman"/>
-                <w:color w:val="000000"/>
-              </w:rPr>
-              <w:t>Trebbiano</w:t>
-            </w:r>
-            <w:proofErr w:type="spellEnd"/>
+            <w:r>
+              <w:rPr>
+                <w:rFonts w:ascii="Calibri" w:eastAsia="Times New Roman" w:hAnsi="Calibri" w:cs="Times New Roman"/>
+                <w:color w:val="000000"/>
+              </w:rPr>
+              <w:t>Ugni blanc/Trebbiano</w:t>
+            </w:r>
           </w:p>
         </w:tc>
         <w:tc>
@@ -7528,17 +7414,8 @@
                 <w:rFonts w:ascii="Calibri" w:eastAsia="Times New Roman" w:hAnsi="Calibri" w:cs="Times New Roman"/>
                 <w:color w:val="000000"/>
               </w:rPr>
-              <w:t>Zinfandel/</w:t>
-            </w:r>
-            <w:proofErr w:type="spellStart"/>
-            <w:r>
-              <w:rPr>
-                <w:rFonts w:ascii="Calibri" w:eastAsia="Times New Roman" w:hAnsi="Calibri" w:cs="Times New Roman"/>
-                <w:color w:val="000000"/>
-              </w:rPr>
-              <w:t>Primitivo</w:t>
-            </w:r>
-            <w:proofErr w:type="spellEnd"/>
+              <w:t>Zinfandel/Primitivo</w:t>
+            </w:r>
           </w:p>
         </w:tc>
         <w:tc>
@@ -7662,16 +7539,40 @@
     <w:p/>
     <w:p/>
     <w:p>
+      <w:commentRangeStart w:id="0"/>
       <w:r>
         <w:t>Table 1</w:t>
       </w:r>
     </w:p>
     <w:p>
       <w:r>
-        <w:t>Basic phenological data collected for all plants grown in the greenhouse.  Mean Budburst Date is days after 15 August, when the plants were moved out of dormancy.</w:t>
+        <w:t>Data on the 50 varieties grown in the lab (greenhouse), including % flowering mean budburst data (</w:t>
+      </w:r>
+      <w:r>
+        <w:t>days after 15 August, when the plants were moved out of dormancy</w:t>
+      </w:r>
+      <w:r>
+        <w:t>)</w:t>
+      </w:r>
+      <w:r>
+        <w:t>.</w:t>
+      </w:r>
+      <w:r>
+        <w:t xml:space="preserve"> We selected a subset of varieties</w:t>
+      </w:r>
+      <w:r>
+        <w:t xml:space="preserve"> for the experiment after budburst, which is indicated in the ‘In experiment’ column.</w:t>
       </w:r>
     </w:p>
-    <w:p/>
+    <w:commentRangeEnd w:id="0"/>
+    <w:p>
+      <w:r>
+        <w:rPr>
+          <w:rStyle w:val="CommentReference"/>
+        </w:rPr>
+        <w:commentReference w:id="0"/>
+      </w:r>
+    </w:p>
     <w:p>
       <w:r>
         <w:br w:type="page"/>
@@ -7718,7 +7619,7 @@
                     <pic:cNvPicPr/>
                   </pic:nvPicPr>
                   <pic:blipFill>
-                    <a:blip r:embed="rId4">
+                    <a:blip r:embed="rId6">
                       <a:extLst>
                         <a:ext uri="{28A0092B-C50C-407E-A947-70E740481C1C}">
                           <a14:useLocalDpi xmlns:a14="http://schemas.microsoft.com/office/drawing/2010/main" val="0"/>
@@ -7798,7 +7699,7 @@
                     <pic:cNvPicPr/>
                   </pic:nvPicPr>
                   <pic:blipFill rotWithShape="1">
-                    <a:blip r:embed="rId5">
+                    <a:blip r:embed="rId7">
                       <a:extLst>
                         <a:ext uri="{28A0092B-C50C-407E-A947-70E740481C1C}">
                           <a14:useLocalDpi xmlns:a14="http://schemas.microsoft.com/office/drawing/2010/main" val="0"/>
@@ -7820,7 +7721,7 @@
                       <a:noFill/>
                     </a:ln>
                     <a:extLst>
-                      <a:ext uri="{53640926-AAD7-44D8-BBD7-CCE9431645EC}">
+                      <a:ext uri="{53640926-AAD7-44d8-BBD7-CCE9431645EC}">
                         <a14:shadowObscured xmlns:a14="http://schemas.microsoft.com/office/drawing/2010/main"/>
                       </a:ext>
                     </a:extLst>
@@ -7833,11 +7734,9 @@
       </w:r>
     </w:p>
     <w:p>
-      <w:proofErr w:type="spellStart"/>
       <w:r>
         <w:t>ghrmi_vars_noarrows</w:t>
       </w:r>
-      <w:proofErr w:type="spellEnd"/>
     </w:p>
     <w:p/>
     <w:tbl>
@@ -7847,12 +7746,12 @@
         <w:tblLook w:val="04A0" w:firstRow="1" w:lastRow="0" w:firstColumn="1" w:lastColumn="0" w:noHBand="0" w:noVBand="1"/>
       </w:tblPr>
       <w:tblGrid>
-        <w:gridCol w:w="3505"/>
-        <w:gridCol w:w="1118"/>
-        <w:gridCol w:w="1118"/>
-        <w:gridCol w:w="1118"/>
-        <w:gridCol w:w="1118"/>
-        <w:gridCol w:w="1373"/>
+        <w:gridCol w:w="3590"/>
+        <w:gridCol w:w="1145"/>
+        <w:gridCol w:w="1145"/>
+        <w:gridCol w:w="1145"/>
+        <w:gridCol w:w="1145"/>
+        <w:gridCol w:w="1406"/>
       </w:tblGrid>
       <w:tr>
         <w:trPr>
@@ -8165,7 +8064,7 @@
                     <pic:cNvPicPr/>
                   </pic:nvPicPr>
                   <pic:blipFill rotWithShape="1">
-                    <a:blip r:embed="rId6">
+                    <a:blip r:embed="rId8">
                       <a:extLst>
                         <a:ext uri="{28A0092B-C50C-407E-A947-70E740481C1C}">
                           <a14:useLocalDpi xmlns:a14="http://schemas.microsoft.com/office/drawing/2010/main" val="0"/>
@@ -8187,7 +8086,7 @@
                       <a:noFill/>
                     </a:ln>
                     <a:extLst>
-                      <a:ext uri="{53640926-AAD7-44D8-BBD7-CCE9431645EC}">
+                      <a:ext uri="{53640926-AAD7-44d8-BBD7-CCE9431645EC}">
                         <a14:shadowObscured xmlns:a14="http://schemas.microsoft.com/office/drawing/2010/main"/>
                       </a:ext>
                     </a:extLst>
@@ -8200,11 +8099,9 @@
       </w:r>
     </w:p>
     <w:p>
-      <w:proofErr w:type="spellStart"/>
       <w:r>
         <w:t>ghrmi_vars_noarrows</w:t>
       </w:r>
-      <w:proofErr w:type="spellEnd"/>
     </w:p>
     <w:p/>
     <w:tbl>
@@ -8214,12 +8111,12 @@
         <w:tblLook w:val="04A0" w:firstRow="1" w:lastRow="0" w:firstColumn="1" w:lastColumn="0" w:noHBand="0" w:noVBand="1"/>
       </w:tblPr>
       <w:tblGrid>
-        <w:gridCol w:w="3505"/>
-        <w:gridCol w:w="1118"/>
-        <w:gridCol w:w="1118"/>
-        <w:gridCol w:w="1118"/>
-        <w:gridCol w:w="1118"/>
-        <w:gridCol w:w="1373"/>
+        <w:gridCol w:w="3590"/>
+        <w:gridCol w:w="1145"/>
+        <w:gridCol w:w="1145"/>
+        <w:gridCol w:w="1145"/>
+        <w:gridCol w:w="1145"/>
+        <w:gridCol w:w="1406"/>
       </w:tblGrid>
       <w:tr>
         <w:trPr>
@@ -8511,8 +8408,6 @@
         <w:lastRenderedPageBreak/>
         <w:t>*</w:t>
       </w:r>
-      <w:bookmarkStart w:id="0" w:name="_GoBack"/>
-      <w:bookmarkEnd w:id="0"/>
       <w:r>
         <w:t xml:space="preserve">RMI and </w:t>
       </w:r>
@@ -8544,7 +8439,7 @@
                     <pic:cNvPicPr/>
                   </pic:nvPicPr>
                   <pic:blipFill>
-                    <a:blip r:embed="rId7">
+                    <a:blip r:embed="rId9">
                       <a:extLst>
                         <a:ext uri="{28A0092B-C50C-407E-A947-70E740481C1C}">
                           <a14:useLocalDpi xmlns:a14="http://schemas.microsoft.com/office/drawing/2010/main" val="0"/>
@@ -8623,7 +8518,7 @@
                     <pic:cNvPicPr/>
                   </pic:nvPicPr>
                   <pic:blipFill>
-                    <a:blip r:embed="rId8">
+                    <a:blip r:embed="rId10">
                       <a:extLst>
                         <a:ext uri="{28A0092B-C50C-407E-A947-70E740481C1C}">
                           <a14:useLocalDpi xmlns:a14="http://schemas.microsoft.com/office/drawing/2010/main" val="0"/>
@@ -8651,11 +8546,9 @@
       </w:r>
     </w:p>
     <w:p>
-      <w:proofErr w:type="spellStart"/>
       <w:r>
         <w:t>chamber_smfin</w:t>
       </w:r>
-      <w:proofErr w:type="spellEnd"/>
     </w:p>
     <w:p/>
     <w:tbl>
@@ -8665,9 +8558,9 @@
         <w:tblLook w:val="04A0" w:firstRow="1" w:lastRow="0" w:firstColumn="1" w:lastColumn="0" w:noHBand="0" w:noVBand="1"/>
       </w:tblPr>
       <w:tblGrid>
-        <w:gridCol w:w="4577"/>
-        <w:gridCol w:w="1351"/>
-        <w:gridCol w:w="2865"/>
+        <w:gridCol w:w="4688"/>
+        <w:gridCol w:w="1383"/>
+        <w:gridCol w:w="2934"/>
       </w:tblGrid>
       <w:tr>
         <w:trPr>
@@ -8969,7 +8862,7 @@
                     <pic:cNvPicPr/>
                   </pic:nvPicPr>
                   <pic:blipFill>
-                    <a:blip r:embed="rId9">
+                    <a:blip r:embed="rId11">
                       <a:extLst>
                         <a:ext uri="{28A0092B-C50C-407E-A947-70E740481C1C}">
                           <a14:useLocalDpi xmlns:a14="http://schemas.microsoft.com/office/drawing/2010/main" val="0"/>
@@ -9009,9 +8902,9 @@
         <w:tblLook w:val="04A0" w:firstRow="1" w:lastRow="0" w:firstColumn="1" w:lastColumn="0" w:noHBand="0" w:noVBand="1"/>
       </w:tblPr>
       <w:tblGrid>
-        <w:gridCol w:w="4496"/>
-        <w:gridCol w:w="1491"/>
-        <w:gridCol w:w="2815"/>
+        <w:gridCol w:w="4605"/>
+        <w:gridCol w:w="1527"/>
+        <w:gridCol w:w="2883"/>
       </w:tblGrid>
       <w:tr>
         <w:trPr>
@@ -9330,7 +9223,7 @@
                     <pic:cNvPicPr/>
                   </pic:nvPicPr>
                   <pic:blipFill>
-                    <a:blip r:embed="rId10">
+                    <a:blip r:embed="rId12">
                       <a:extLst>
                         <a:ext uri="{28A0092B-C50C-407E-A947-70E740481C1C}">
                           <a14:useLocalDpi xmlns:a14="http://schemas.microsoft.com/office/drawing/2010/main" val="0"/>
@@ -9373,9 +9266,9 @@
         <w:tblLook w:val="04A0" w:firstRow="1" w:lastRow="0" w:firstColumn="1" w:lastColumn="0" w:noHBand="0" w:noVBand="1"/>
       </w:tblPr>
       <w:tblGrid>
-        <w:gridCol w:w="4494"/>
-        <w:gridCol w:w="1488"/>
-        <w:gridCol w:w="2820"/>
+        <w:gridCol w:w="4603"/>
+        <w:gridCol w:w="1524"/>
+        <w:gridCol w:w="2888"/>
       </w:tblGrid>
       <w:tr>
         <w:trPr>
@@ -9683,7 +9576,7 @@
                     <pic:cNvPicPr/>
                   </pic:nvPicPr>
                   <pic:blipFill>
-                    <a:blip r:embed="rId11">
+                    <a:blip r:embed="rId13">
                       <a:extLst>
                         <a:ext uri="{28A0092B-C50C-407E-A947-70E740481C1C}">
                           <a14:useLocalDpi xmlns:a14="http://schemas.microsoft.com/office/drawing/2010/main" val="0"/>
@@ -9711,11 +9604,9 @@
       </w:r>
     </w:p>
     <w:p>
-      <w:proofErr w:type="spellStart"/>
       <w:r>
         <w:t>chamber_stemlenfin</w:t>
       </w:r>
-      <w:proofErr w:type="spellEnd"/>
       <w:r>
         <w:t xml:space="preserve"> </w:t>
       </w:r>
@@ -9728,9 +9619,9 @@
         <w:tblLook w:val="04A0" w:firstRow="1" w:lastRow="0" w:firstColumn="1" w:lastColumn="0" w:noHBand="0" w:noVBand="1"/>
       </w:tblPr>
       <w:tblGrid>
-        <w:gridCol w:w="4492"/>
-        <w:gridCol w:w="1486"/>
-        <w:gridCol w:w="2824"/>
+        <w:gridCol w:w="4601"/>
+        <w:gridCol w:w="1522"/>
+        <w:gridCol w:w="2892"/>
       </w:tblGrid>
       <w:tr>
         <w:trPr>
@@ -10040,7 +9931,7 @@
                     <pic:cNvPicPr/>
                   </pic:nvPicPr>
                   <pic:blipFill>
-                    <a:blip r:embed="rId12">
+                    <a:blip r:embed="rId14">
                       <a:extLst>
                         <a:ext uri="{28A0092B-C50C-407E-A947-70E740481C1C}">
                           <a14:useLocalDpi xmlns:a14="http://schemas.microsoft.com/office/drawing/2010/main" val="0"/>
@@ -10068,14 +9959,12 @@
       </w:r>
     </w:p>
     <w:p>
-      <w:proofErr w:type="spellStart"/>
       <w:r>
         <w:t>chamber_leafnum</w:t>
       </w:r>
       <w:r>
         <w:t>fin</w:t>
       </w:r>
-      <w:proofErr w:type="spellEnd"/>
     </w:p>
     <w:tbl>
       <w:tblPr>
@@ -10085,9 +9974,9 @@
         <w:tblLook w:val="04A0" w:firstRow="1" w:lastRow="0" w:firstColumn="1" w:lastColumn="0" w:noHBand="0" w:noVBand="1"/>
       </w:tblPr>
       <w:tblGrid>
-        <w:gridCol w:w="4593"/>
-        <w:gridCol w:w="1378"/>
-        <w:gridCol w:w="2831"/>
+        <w:gridCol w:w="4704"/>
+        <w:gridCol w:w="1412"/>
+        <w:gridCol w:w="2899"/>
       </w:tblGrid>
       <w:tr>
         <w:trPr>
@@ -10355,7 +10244,11 @@
     <w:p/>
     <w:p>
       <w:r>
-        <w:t>The black points and bars show the mean change in leaf number and error in each chamber, and the number above each chamber’s data is the sample size.  The colored points show each individual plant’s change in leaf number during its time in the growth chambers. The legend in the top left corner gives the night/day temperature for each chamber.</w:t>
+        <w:t xml:space="preserve">The black points and bars show the mean change in leaf number and error in each chamber, and the number above each chamber’s data is the sample size.  The colored points show each </w:t>
+      </w:r>
+      <w:r>
+        <w:lastRenderedPageBreak/>
+        <w:t>individual plant’s change in leaf number during its time in the growth chambers. The legend in the top left corner gives the night/day temperature for each chamber.</w:t>
       </w:r>
     </w:p>
     <w:p/>
@@ -10366,7 +10259,6 @@
         <w:pStyle w:val="Heading1"/>
       </w:pPr>
       <w:r>
-        <w:lastRenderedPageBreak/>
         <w:t>*</w:t>
       </w:r>
       <w:r>
@@ -10395,7 +10287,7 @@
                     <pic:cNvPicPr/>
                   </pic:nvPicPr>
                   <pic:blipFill>
-                    <a:blip r:embed="rId13">
+                    <a:blip r:embed="rId15">
                       <a:extLst>
                         <a:ext uri="{28A0092B-C50C-407E-A947-70E740481C1C}">
                           <a14:useLocalDpi xmlns:a14="http://schemas.microsoft.com/office/drawing/2010/main" val="0"/>
@@ -10423,14 +10315,12 @@
       </w:r>
     </w:p>
     <w:p>
-      <w:proofErr w:type="spellStart"/>
       <w:r>
         <w:t>chamber_bagbuds</w:t>
       </w:r>
       <w:r>
         <w:t>fin</w:t>
       </w:r>
-      <w:proofErr w:type="spellEnd"/>
     </w:p>
     <w:p/>
     <w:tbl>
@@ -10440,9 +10330,9 @@
         <w:tblLook w:val="04A0" w:firstRow="1" w:lastRow="0" w:firstColumn="1" w:lastColumn="0" w:noHBand="0" w:noVBand="1"/>
       </w:tblPr>
       <w:tblGrid>
-        <w:gridCol w:w="4580"/>
-        <w:gridCol w:w="1352"/>
-        <w:gridCol w:w="2861"/>
+        <w:gridCol w:w="4690"/>
+        <w:gridCol w:w="1385"/>
+        <w:gridCol w:w="2930"/>
       </w:tblGrid>
       <w:tr>
         <w:trPr>
@@ -10713,6 +10603,7 @@
     </w:p>
     <w:p>
       <w:r>
+        <w:lastRenderedPageBreak/>
         <w:t>The black points and bars show the mean and error for the number of flower buds aborted in each chamber, and the number above each chamber’s data is the sample size.  The colored points show the number of buds each individual plant lost during its time in the growth chambers. The legend in the top left corner gives the night/day temperature for each chamber.</w:t>
       </w:r>
     </w:p>
@@ -10725,12 +10616,22 @@
       <w:pPr>
         <w:pStyle w:val="Heading1"/>
       </w:pPr>
+      <w:commentRangeStart w:id="1"/>
       <w:r>
         <w:lastRenderedPageBreak/>
         <w:t xml:space="preserve">Spur </w:t>
       </w:r>
       <w:r>
         <w:t>Diameter Predicting 50% Flowering</w:t>
+      </w:r>
+      <w:commentRangeEnd w:id="1"/>
+      <w:r>
+        <w:rPr>
+          <w:rStyle w:val="CommentReference"/>
+          <w:rFonts w:asciiTheme="minorHAnsi" w:eastAsiaTheme="minorHAnsi" w:hAnsiTheme="minorHAnsi" w:cstheme="minorBidi"/>
+          <w:color w:val="auto"/>
+        </w:rPr>
+        <w:commentReference w:id="1"/>
       </w:r>
     </w:p>
     <w:p>
@@ -10754,7 +10655,7 @@
                     <pic:cNvPicPr/>
                   </pic:nvPicPr>
                   <pic:blipFill>
-                    <a:blip r:embed="rId14">
+                    <a:blip r:embed="rId16">
                       <a:extLst>
                         <a:ext uri="{28A0092B-C50C-407E-A947-70E740481C1C}">
                           <a14:useLocalDpi xmlns:a14="http://schemas.microsoft.com/office/drawing/2010/main" val="0"/>
@@ -10782,11 +10683,9 @@
       </w:r>
     </w:p>
     <w:p>
-      <w:proofErr w:type="spellStart"/>
       <w:r>
         <w:t>gh_loghistfin</w:t>
       </w:r>
-      <w:proofErr w:type="spellEnd"/>
     </w:p>
     <w:p/>
     <w:p/>
@@ -10799,12 +10698,12 @@
         <w:tblLook w:val="04A0" w:firstRow="1" w:lastRow="0" w:firstColumn="1" w:lastColumn="0" w:noHBand="0" w:noVBand="1"/>
       </w:tblPr>
       <w:tblGrid>
-        <w:gridCol w:w="2639"/>
-        <w:gridCol w:w="1089"/>
-        <w:gridCol w:w="1307"/>
-        <w:gridCol w:w="1169"/>
-        <w:gridCol w:w="1801"/>
-        <w:gridCol w:w="1345"/>
+        <w:gridCol w:w="2703"/>
+        <w:gridCol w:w="1116"/>
+        <w:gridCol w:w="1339"/>
+        <w:gridCol w:w="1197"/>
+        <w:gridCol w:w="1844"/>
+        <w:gridCol w:w="1377"/>
       </w:tblGrid>
       <w:tr>
         <w:trPr>
@@ -11257,7 +11156,7 @@
                     <pic:cNvPicPr/>
                   </pic:nvPicPr>
                   <pic:blipFill>
-                    <a:blip r:embed="rId15">
+                    <a:blip r:embed="rId17">
                       <a:extLst>
                         <a:ext uri="{28A0092B-C50C-407E-A947-70E740481C1C}">
                           <a14:useLocalDpi xmlns:a14="http://schemas.microsoft.com/office/drawing/2010/main" val="0"/>
@@ -11306,7 +11205,7 @@
                     <pic:cNvPicPr/>
                   </pic:nvPicPr>
                   <pic:blipFill>
-                    <a:blip r:embed="rId16">
+                    <a:blip r:embed="rId18">
                       <a:extLst>
                         <a:ext uri="{28A0092B-C50C-407E-A947-70E740481C1C}">
                           <a14:useLocalDpi xmlns:a14="http://schemas.microsoft.com/office/drawing/2010/main" val="0"/>
@@ -11343,8 +11242,47 @@
 </w:document>
 </file>
 
+<file path=word/comments.xml><?xml version="1.0" encoding="utf-8"?>
+<w:comments xmlns:wpc="http://schemas.microsoft.com/office/word/2010/wordprocessingCanvas" xmlns:mo="http://schemas.microsoft.com/office/mac/office/2008/main" xmlns:mc="http://schemas.openxmlformats.org/markup-compatibility/2006" xmlns:mv="urn:schemas-microsoft-com:mac:vml" xmlns:o="urn:schemas-microsoft-com:office:office" xmlns:r="http://schemas.openxmlformats.org/officeDocument/2006/relationships" xmlns:m="http://schemas.openxmlformats.org/officeDocument/2006/math" xmlns:v="urn:schemas-microsoft-com:vml" xmlns:wp14="http://schemas.microsoft.com/office/word/2010/wordprocessingDrawing" xmlns:wp="http://schemas.openxmlformats.org/drawingml/2006/wordprocessingDrawing" xmlns:w10="urn:schemas-microsoft-com:office:word" xmlns:w="http://schemas.openxmlformats.org/wordprocessingml/2006/main" xmlns:w14="http://schemas.microsoft.com/office/word/2010/wordml" xmlns:wpg="http://schemas.microsoft.com/office/word/2010/wordprocessingGroup" xmlns:wpi="http://schemas.microsoft.com/office/word/2010/wordprocessingInk" xmlns:wne="http://schemas.microsoft.com/office/word/2006/wordml" xmlns:wps="http://schemas.microsoft.com/office/word/2010/wordprocessingShape" mc:Ignorable="w14 wp14">
+  <w:comment w:id="0" w:author="Elizabeth Wolkovich" w:date="2019-10-28T05:58:00Z" w:initials="EW">
+    <w:p>
+      <w:pPr>
+        <w:pStyle w:val="CommentText"/>
+      </w:pPr>
+      <w:r>
+        <w:rPr>
+          <w:rStyle w:val="CommentReference"/>
+        </w:rPr>
+        <w:annotationRef/>
+      </w:r>
+      <w:r>
+        <w:t>Need to correct formatting of table so it does not have Palomino to Rkatsitelli at the end in a different width.</w:t>
+      </w:r>
+    </w:p>
+  </w:comment>
+  <w:comment w:id="1" w:author="Elizabeth Wolkovich" w:date="2019-10-28T11:46:00Z" w:initials="EW">
+    <w:p>
+      <w:pPr>
+        <w:pStyle w:val="CommentText"/>
+      </w:pPr>
+      <w:r>
+        <w:rPr>
+          <w:rStyle w:val="CommentReference"/>
+        </w:rPr>
+        <w:annotationRef/>
+      </w:r>
+      <w:r>
+        <w:t>Let’s now include as Figure 3 in manuscript!</w:t>
+      </w:r>
+      <w:bookmarkStart w:id="2" w:name="_GoBack"/>
+      <w:bookmarkEnd w:id="2"/>
+    </w:p>
+  </w:comment>
+</w:comments>
+</file>
+
 <file path=word/styles.xml><?xml version="1.0" encoding="utf-8"?>
-<w:styles xmlns:mc="http://schemas.openxmlformats.org/markup-compatibility/2006" xmlns:r="http://schemas.openxmlformats.org/officeDocument/2006/relationships" xmlns:w="http://schemas.openxmlformats.org/wordprocessingml/2006/main" xmlns:w14="http://schemas.microsoft.com/office/word/2010/wordml" xmlns:w15="http://schemas.microsoft.com/office/word/2012/wordml" xmlns:w16cid="http://schemas.microsoft.com/office/word/2016/wordml/cid" xmlns:w16se="http://schemas.microsoft.com/office/word/2015/wordml/symex" mc:Ignorable="w14 w15 w16se w16cid">
+<w:styles xmlns:mc="http://schemas.openxmlformats.org/markup-compatibility/2006" xmlns:r="http://schemas.openxmlformats.org/officeDocument/2006/relationships" xmlns:w="http://schemas.openxmlformats.org/wordprocessingml/2006/main" xmlns:w14="http://schemas.microsoft.com/office/word/2010/wordml" mc:Ignorable="w14">
   <w:docDefaults>
     <w:rPrDefault>
       <w:rPr>
@@ -11356,378 +11294,156 @@
     </w:rPrDefault>
     <w:pPrDefault/>
   </w:docDefaults>
-  <w:latentStyles w:defLockedState="0" w:defUIPriority="99" w:defSemiHidden="0" w:defUnhideWhenUsed="0" w:defQFormat="0" w:count="377">
-    <w:lsdException w:name="Normal" w:uiPriority="0" w:qFormat="1"/>
-    <w:lsdException w:name="heading 1" w:uiPriority="9" w:qFormat="1"/>
-    <w:lsdException w:name="heading 2" w:semiHidden="1" w:uiPriority="9" w:unhideWhenUsed="1" w:qFormat="1"/>
-    <w:lsdException w:name="heading 3" w:semiHidden="1" w:uiPriority="9" w:unhideWhenUsed="1" w:qFormat="1"/>
-    <w:lsdException w:name="heading 4" w:semiHidden="1" w:uiPriority="9" w:unhideWhenUsed="1" w:qFormat="1"/>
-    <w:lsdException w:name="heading 5" w:semiHidden="1" w:uiPriority="9" w:unhideWhenUsed="1" w:qFormat="1"/>
-    <w:lsdException w:name="heading 6" w:semiHidden="1" w:uiPriority="9" w:unhideWhenUsed="1" w:qFormat="1"/>
-    <w:lsdException w:name="heading 7" w:semiHidden="1" w:uiPriority="9" w:unhideWhenUsed="1" w:qFormat="1"/>
-    <w:lsdException w:name="heading 8" w:semiHidden="1" w:uiPriority="9" w:unhideWhenUsed="1" w:qFormat="1"/>
-    <w:lsdException w:name="heading 9" w:semiHidden="1" w:uiPriority="9" w:unhideWhenUsed="1" w:qFormat="1"/>
-    <w:lsdException w:name="index 1" w:semiHidden="1" w:unhideWhenUsed="1"/>
-    <w:lsdException w:name="index 2" w:semiHidden="1" w:unhideWhenUsed="1"/>
-    <w:lsdException w:name="index 3" w:semiHidden="1" w:unhideWhenUsed="1"/>
-    <w:lsdException w:name="index 4" w:semiHidden="1" w:unhideWhenUsed="1"/>
-    <w:lsdException w:name="index 5" w:semiHidden="1" w:unhideWhenUsed="1"/>
-    <w:lsdException w:name="index 6" w:semiHidden="1" w:unhideWhenUsed="1"/>
-    <w:lsdException w:name="index 7" w:semiHidden="1" w:unhideWhenUsed="1"/>
-    <w:lsdException w:name="index 8" w:semiHidden="1" w:unhideWhenUsed="1"/>
-    <w:lsdException w:name="index 9" w:semiHidden="1" w:unhideWhenUsed="1"/>
-    <w:lsdException w:name="toc 1" w:semiHidden="1" w:uiPriority="39" w:unhideWhenUsed="1"/>
-    <w:lsdException w:name="toc 2" w:semiHidden="1" w:uiPriority="39" w:unhideWhenUsed="1"/>
-    <w:lsdException w:name="toc 3" w:semiHidden="1" w:uiPriority="39" w:unhideWhenUsed="1"/>
-    <w:lsdException w:name="toc 4" w:semiHidden="1" w:uiPriority="39" w:unhideWhenUsed="1"/>
-    <w:lsdException w:name="toc 5" w:semiHidden="1" w:uiPriority="39" w:unhideWhenUsed="1"/>
-    <w:lsdException w:name="toc 6" w:semiHidden="1" w:uiPriority="39" w:unhideWhenUsed="1"/>
-    <w:lsdException w:name="toc 7" w:semiHidden="1" w:uiPriority="39" w:unhideWhenUsed="1"/>
-    <w:lsdException w:name="toc 8" w:semiHidden="1" w:uiPriority="39" w:unhideWhenUsed="1"/>
-    <w:lsdException w:name="toc 9" w:semiHidden="1" w:uiPriority="39" w:unhideWhenUsed="1"/>
-    <w:lsdException w:name="Normal Indent" w:semiHidden="1" w:unhideWhenUsed="1"/>
-    <w:lsdException w:name="footnote text" w:semiHidden="1" w:unhideWhenUsed="1"/>
-    <w:lsdException w:name="annotation text" w:semiHidden="1" w:unhideWhenUsed="1"/>
-    <w:lsdException w:name="header" w:semiHidden="1" w:unhideWhenUsed="1"/>
-    <w:lsdException w:name="footer" w:semiHidden="1" w:unhideWhenUsed="1"/>
-    <w:lsdException w:name="index heading" w:semiHidden="1" w:unhideWhenUsed="1"/>
-    <w:lsdException w:name="caption" w:semiHidden="1" w:uiPriority="35" w:unhideWhenUsed="1" w:qFormat="1"/>
-    <w:lsdException w:name="table of figures" w:semiHidden="1" w:unhideWhenUsed="1"/>
-    <w:lsdException w:name="envelope address" w:semiHidden="1" w:unhideWhenUsed="1"/>
-    <w:lsdException w:name="envelope return" w:semiHidden="1" w:unhideWhenUsed="1"/>
-    <w:lsdException w:name="footnote reference" w:semiHidden="1" w:unhideWhenUsed="1"/>
-    <w:lsdException w:name="annotation reference" w:semiHidden="1" w:unhideWhenUsed="1"/>
-    <w:lsdException w:name="line number" w:semiHidden="1" w:unhideWhenUsed="1"/>
-    <w:lsdException w:name="page number" w:semiHidden="1" w:unhideWhenUsed="1"/>
-    <w:lsdException w:name="endnote reference" w:semiHidden="1" w:unhideWhenUsed="1"/>
-    <w:lsdException w:name="endnote text" w:semiHidden="1" w:unhideWhenUsed="1"/>
-    <w:lsdException w:name="table of authorities" w:semiHidden="1" w:unhideWhenUsed="1"/>
-    <w:lsdException w:name="macro" w:semiHidden="1" w:unhideWhenUsed="1"/>
-    <w:lsdException w:name="toa heading" w:semiHidden="1" w:unhideWhenUsed="1"/>
-    <w:lsdException w:name="List" w:semiHidden="1" w:unhideWhenUsed="1"/>
-    <w:lsdException w:name="List Bullet" w:semiHidden="1" w:unhideWhenUsed="1"/>
-    <w:lsdException w:name="List Number" w:semiHidden="1" w:unhideWhenUsed="1"/>
-    <w:lsdException w:name="List 2" w:semiHidden="1" w:unhideWhenUsed="1"/>
-    <w:lsdException w:name="List 3" w:semiHidden="1" w:unhideWhenUsed="1"/>
-    <w:lsdException w:name="List 4" w:semiHidden="1" w:unhideWhenUsed="1"/>
-    <w:lsdException w:name="List 5" w:semiHidden="1" w:unhideWhenUsed="1"/>
-    <w:lsdException w:name="List Bullet 2" w:semiHidden="1" w:unhideWhenUsed="1"/>
-    <w:lsdException w:name="List Bullet 3" w:semiHidden="1" w:unhideWhenUsed="1"/>
-    <w:lsdException w:name="List Bullet 4" w:semiHidden="1" w:unhideWhenUsed="1"/>
-    <w:lsdException w:name="List Bullet 5" w:semiHidden="1" w:unhideWhenUsed="1"/>
-    <w:lsdException w:name="List Number 2" w:semiHidden="1" w:unhideWhenUsed="1"/>
-    <w:lsdException w:name="List Number 3" w:semiHidden="1" w:unhideWhenUsed="1"/>
-    <w:lsdException w:name="List Number 4" w:semiHidden="1" w:unhideWhenUsed="1"/>
-    <w:lsdException w:name="List Number 5" w:semiHidden="1" w:unhideWhenUsed="1"/>
-    <w:lsdException w:name="Title" w:uiPriority="10" w:qFormat="1"/>
-    <w:lsdException w:name="Closing" w:semiHidden="1" w:unhideWhenUsed="1"/>
-    <w:lsdException w:name="Signature" w:semiHidden="1" w:unhideWhenUsed="1"/>
-    <w:lsdException w:name="Default Paragraph Font" w:semiHidden="1" w:uiPriority="1" w:unhideWhenUsed="1"/>
-    <w:lsdException w:name="Body Text" w:semiHidden="1" w:unhideWhenUsed="1"/>
-    <w:lsdException w:name="Body Text Indent" w:semiHidden="1" w:unhideWhenUsed="1"/>
-    <w:lsdException w:name="List Continue" w:semiHidden="1" w:unhideWhenUsed="1"/>
-    <w:lsdException w:name="List Continue 2" w:semiHidden="1" w:unhideWhenUsed="1"/>
-    <w:lsdException w:name="List Continue 3" w:semiHidden="1" w:unhideWhenUsed="1"/>
-    <w:lsdException w:name="List Continue 4" w:semiHidden="1" w:unhideWhenUsed="1"/>
-    <w:lsdException w:name="List Continue 5" w:semiHidden="1" w:unhideWhenUsed="1"/>
-    <w:lsdException w:name="Message Header" w:semiHidden="1" w:unhideWhenUsed="1"/>
-    <w:lsdException w:name="Subtitle" w:uiPriority="11" w:qFormat="1"/>
-    <w:lsdException w:name="Salutation" w:semiHidden="1" w:unhideWhenUsed="1"/>
-    <w:lsdException w:name="Date" w:semiHidden="1" w:unhideWhenUsed="1"/>
-    <w:lsdException w:name="Body Text First Indent" w:semiHidden="1" w:unhideWhenUsed="1"/>
-    <w:lsdException w:name="Body Text First Indent 2" w:semiHidden="1" w:unhideWhenUsed="1"/>
-    <w:lsdException w:name="Note Heading" w:semiHidden="1" w:unhideWhenUsed="1"/>
-    <w:lsdException w:name="Body Text 2" w:semiHidden="1" w:unhideWhenUsed="1"/>
-    <w:lsdException w:name="Body Text 3" w:semiHidden="1" w:unhideWhenUsed="1"/>
-    <w:lsdException w:name="Body Text Indent 2" w:semiHidden="1" w:unhideWhenUsed="1"/>
-    <w:lsdException w:name="Body Text Indent 3" w:semiHidden="1" w:unhideWhenUsed="1"/>
-    <w:lsdException w:name="Block Text" w:semiHidden="1" w:unhideWhenUsed="1"/>
-    <w:lsdException w:name="Hyperlink" w:semiHidden="1" w:unhideWhenUsed="1"/>
-    <w:lsdException w:name="FollowedHyperlink" w:semiHidden="1" w:unhideWhenUsed="1"/>
-    <w:lsdException w:name="Strong" w:uiPriority="22" w:qFormat="1"/>
-    <w:lsdException w:name="Emphasis" w:uiPriority="20" w:qFormat="1"/>
-    <w:lsdException w:name="Document Map" w:semiHidden="1" w:unhideWhenUsed="1"/>
-    <w:lsdException w:name="Plain Text" w:semiHidden="1" w:unhideWhenUsed="1"/>
-    <w:lsdException w:name="E-mail Signature" w:semiHidden="1" w:unhideWhenUsed="1"/>
-    <w:lsdException w:name="HTML Top of Form" w:semiHidden="1" w:unhideWhenUsed="1"/>
-    <w:lsdException w:name="HTML Bottom of Form" w:semiHidden="1" w:unhideWhenUsed="1"/>
-    <w:lsdException w:name="Normal (Web)" w:semiHidden="1" w:unhideWhenUsed="1"/>
-    <w:lsdException w:name="HTML Acronym" w:semiHidden="1" w:unhideWhenUsed="1"/>
-    <w:lsdException w:name="HTML Address" w:semiHidden="1" w:unhideWhenUsed="1"/>
-    <w:lsdException w:name="HTML Cite" w:semiHidden="1" w:unhideWhenUsed="1"/>
-    <w:lsdException w:name="HTML Code" w:semiHidden="1" w:unhideWhenUsed="1"/>
-    <w:lsdException w:name="HTML Definition" w:semiHidden="1" w:unhideWhenUsed="1"/>
-    <w:lsdException w:name="HTML Keyboard" w:semiHidden="1" w:unhideWhenUsed="1"/>
-    <w:lsdException w:name="HTML Preformatted" w:semiHidden="1" w:unhideWhenUsed="1"/>
-    <w:lsdException w:name="HTML Sample" w:semiHidden="1" w:unhideWhenUsed="1"/>
-    <w:lsdException w:name="HTML Typewriter" w:semiHidden="1" w:unhideWhenUsed="1"/>
-    <w:lsdException w:name="HTML Variable" w:semiHidden="1" w:unhideWhenUsed="1"/>
-    <w:lsdException w:name="annotation subject" w:semiHidden="1" w:unhideWhenUsed="1"/>
-    <w:lsdException w:name="No List" w:semiHidden="1" w:unhideWhenUsed="1"/>
-    <w:lsdException w:name="Outline List 1" w:semiHidden="1" w:unhideWhenUsed="1"/>
-    <w:lsdException w:name="Outline List 2" w:semiHidden="1" w:unhideWhenUsed="1"/>
-    <w:lsdException w:name="Outline List 3" w:semiHidden="1" w:unhideWhenUsed="1"/>
-    <w:lsdException w:name="Table Simple 1" w:semiHidden="1" w:unhideWhenUsed="1"/>
-    <w:lsdException w:name="Table Simple 2" w:semiHidden="1" w:unhideWhenUsed="1"/>
-    <w:lsdException w:name="Table Simple 3" w:semiHidden="1" w:unhideWhenUsed="1"/>
-    <w:lsdException w:name="Table Classic 1" w:semiHidden="1" w:unhideWhenUsed="1"/>
-    <w:lsdException w:name="Table Classic 2" w:semiHidden="1" w:unhideWhenUsed="1"/>
-    <w:lsdException w:name="Table Classic 3" w:semiHidden="1" w:unhideWhenUsed="1"/>
-    <w:lsdException w:name="Table Classic 4" w:semiHidden="1" w:unhideWhenUsed="1"/>
-    <w:lsdException w:name="Table Colorful 1" w:semiHidden="1" w:unhideWhenUsed="1"/>
-    <w:lsdException w:name="Table Colorful 2" w:semiHidden="1" w:unhideWhenUsed="1"/>
-    <w:lsdException w:name="Table Colorful 3" w:semiHidden="1" w:unhideWhenUsed="1"/>
-    <w:lsdException w:name="Table Columns 1" w:semiHidden="1" w:unhideWhenUsed="1"/>
-    <w:lsdException w:name="Table Columns 2" w:semiHidden="1" w:unhideWhenUsed="1"/>
-    <w:lsdException w:name="Table Columns 3" w:semiHidden="1" w:unhideWhenUsed="1"/>
-    <w:lsdException w:name="Table Columns 4" w:semiHidden="1" w:unhideWhenUsed="1"/>
-    <w:lsdException w:name="Table Columns 5" w:semiHidden="1" w:unhideWhenUsed="1"/>
-    <w:lsdException w:name="Table Grid 1" w:semiHidden="1" w:unhideWhenUsed="1"/>
-    <w:lsdException w:name="Table Grid 2" w:semiHidden="1" w:unhideWhenUsed="1"/>
-    <w:lsdException w:name="Table Grid 3" w:semiHidden="1" w:unhideWhenUsed="1"/>
-    <w:lsdException w:name="Table Grid 4" w:semiHidden="1" w:unhideWhenUsed="1"/>
-    <w:lsdException w:name="Table Grid 5" w:semiHidden="1" w:unhideWhenUsed="1"/>
-    <w:lsdException w:name="Table Grid 6" w:semiHidden="1" w:unhideWhenUsed="1"/>
-    <w:lsdException w:name="Table Grid 7" w:semiHidden="1" w:unhideWhenUsed="1"/>
-    <w:lsdException w:name="Table Grid 8" w:semiHidden="1" w:unhideWhenUsed="1"/>
-    <w:lsdException w:name="Table List 1" w:semiHidden="1" w:unhideWhenUsed="1"/>
-    <w:lsdException w:name="Table List 2" w:semiHidden="1" w:unhideWhenUsed="1"/>
-    <w:lsdException w:name="Table List 3" w:semiHidden="1" w:unhideWhenUsed="1"/>
-    <w:lsdException w:name="Table List 4" w:semiHidden="1" w:unhideWhenUsed="1"/>
-    <w:lsdException w:name="Table List 5" w:semiHidden="1" w:unhideWhenUsed="1"/>
-    <w:lsdException w:name="Table List 6" w:semiHidden="1" w:unhideWhenUsed="1"/>
-    <w:lsdException w:name="Table List 7" w:semiHidden="1" w:unhideWhenUsed="1"/>
-    <w:lsdException w:name="Table List 8" w:semiHidden="1" w:unhideWhenUsed="1"/>
-    <w:lsdException w:name="Table 3D effects 1" w:semiHidden="1" w:unhideWhenUsed="1"/>
-    <w:lsdException w:name="Table 3D effects 2" w:semiHidden="1" w:unhideWhenUsed="1"/>
-    <w:lsdException w:name="Table 3D effects 3" w:semiHidden="1" w:unhideWhenUsed="1"/>
-    <w:lsdException w:name="Table Contemporary" w:semiHidden="1" w:unhideWhenUsed="1"/>
-    <w:lsdException w:name="Table Elegant" w:semiHidden="1" w:unhideWhenUsed="1"/>
-    <w:lsdException w:name="Table Professional" w:semiHidden="1" w:unhideWhenUsed="1"/>
-    <w:lsdException w:name="Table Subtle 1" w:semiHidden="1" w:unhideWhenUsed="1"/>
-    <w:lsdException w:name="Table Subtle 2" w:semiHidden="1" w:unhideWhenUsed="1"/>
-    <w:lsdException w:name="Table Web 1" w:semiHidden="1" w:unhideWhenUsed="1"/>
-    <w:lsdException w:name="Table Web 2" w:semiHidden="1" w:unhideWhenUsed="1"/>
-    <w:lsdException w:name="Balloon Text" w:semiHidden="1" w:unhideWhenUsed="1"/>
-    <w:lsdException w:name="Table Grid" w:uiPriority="39"/>
-    <w:lsdException w:name="Placeholder Text" w:semiHidden="1"/>
-    <w:lsdException w:name="No Spacing" w:uiPriority="1" w:qFormat="1"/>
-    <w:lsdException w:name="Light Shading" w:uiPriority="60"/>
-    <w:lsdException w:name="Light List" w:uiPriority="61"/>
-    <w:lsdException w:name="Light Grid" w:uiPriority="62"/>
-    <w:lsdException w:name="Medium Shading 1" w:uiPriority="63"/>
-    <w:lsdException w:name="Medium Shading 2" w:uiPriority="64"/>
-    <w:lsdException w:name="Medium List 1" w:uiPriority="65"/>
-    <w:lsdException w:name="Medium List 2" w:uiPriority="66"/>
-    <w:lsdException w:name="Medium Grid 1" w:uiPriority="67"/>
-    <w:lsdException w:name="Medium Grid 2" w:uiPriority="68"/>
-    <w:lsdException w:name="Medium Grid 3" w:uiPriority="69"/>
-    <w:lsdException w:name="Dark List" w:uiPriority="70"/>
-    <w:lsdException w:name="Colorful Shading" w:uiPriority="71"/>
-    <w:lsdException w:name="Colorful List" w:uiPriority="72"/>
-    <w:lsdException w:name="Colorful Grid" w:uiPriority="73"/>
-    <w:lsdException w:name="Light Shading Accent 1" w:uiPriority="60"/>
-    <w:lsdException w:name="Light List Accent 1" w:uiPriority="61"/>
-    <w:lsdException w:name="Light Grid Accent 1" w:uiPriority="62"/>
-    <w:lsdException w:name="Medium Shading 1 Accent 1" w:uiPriority="63"/>
-    <w:lsdException w:name="Medium Shading 2 Accent 1" w:uiPriority="64"/>
-    <w:lsdException w:name="Medium List 1 Accent 1" w:uiPriority="65"/>
-    <w:lsdException w:name="Revision" w:semiHidden="1"/>
-    <w:lsdException w:name="List Paragraph" w:uiPriority="34" w:qFormat="1"/>
-    <w:lsdException w:name="Quote" w:uiPriority="29" w:qFormat="1"/>
-    <w:lsdException w:name="Intense Quote" w:uiPriority="30" w:qFormat="1"/>
-    <w:lsdException w:name="Medium List 2 Accent 1" w:uiPriority="66"/>
-    <w:lsdException w:name="Medium Grid 1 Accent 1" w:uiPriority="67"/>
-    <w:lsdException w:name="Medium Grid 2 Accent 1" w:uiPriority="68"/>
-    <w:lsdException w:name="Medium Grid 3 Accent 1" w:uiPriority="69"/>
-    <w:lsdException w:name="Dark List Accent 1" w:uiPriority="70"/>
-    <w:lsdException w:name="Colorful Shading Accent 1" w:uiPriority="71"/>
-    <w:lsdException w:name="Colorful List Accent 1" w:uiPriority="72"/>
-    <w:lsdException w:name="Colorful Grid Accent 1" w:uiPriority="73"/>
-    <w:lsdException w:name="Light Shading Accent 2" w:uiPriority="60"/>
-    <w:lsdException w:name="Light List Accent 2" w:uiPriority="61"/>
-    <w:lsdException w:name="Light Grid Accent 2" w:uiPriority="62"/>
-    <w:lsdException w:name="Medium Shading 1 Accent 2" w:uiPriority="63"/>
-    <w:lsdException w:name="Medium Shading 2 Accent 2" w:uiPriority="64"/>
-    <w:lsdException w:name="Medium List 1 Accent 2" w:uiPriority="65"/>
-    <w:lsdException w:name="Medium List 2 Accent 2" w:uiPriority="66"/>
-    <w:lsdException w:name="Medium Grid 1 Accent 2" w:uiPriority="67"/>
-    <w:lsdException w:name="Medium Grid 2 Accent 2" w:uiPriority="68"/>
-    <w:lsdException w:name="Medium Grid 3 Accent 2" w:uiPriority="69"/>
-    <w:lsdException w:name="Dark List Accent 2" w:uiPriority="70"/>
-    <w:lsdException w:name="Colorful Shading Accent 2" w:uiPriority="71"/>
-    <w:lsdException w:name="Colorful List Accent 2" w:uiPriority="72"/>
-    <w:lsdException w:name="Colorful Grid Accent 2" w:uiPriority="73"/>
-    <w:lsdException w:name="Light Shading Accent 3" w:uiPriority="60"/>
-    <w:lsdException w:name="Light List Accent 3" w:uiPriority="61"/>
-    <w:lsdException w:name="Light Grid Accent 3" w:uiPriority="62"/>
-    <w:lsdException w:name="Medium Shading 1 Accent 3" w:uiPriority="63"/>
-    <w:lsdException w:name="Medium Shading 2 Accent 3" w:uiPriority="64"/>
-    <w:lsdException w:name="Medium List 1 Accent 3" w:uiPriority="65"/>
-    <w:lsdException w:name="Medium List 2 Accent 3" w:uiPriority="66"/>
-    <w:lsdException w:name="Medium Grid 1 Accent 3" w:uiPriority="67"/>
-    <w:lsdException w:name="Medium Grid 2 Accent 3" w:uiPriority="68"/>
-    <w:lsdException w:name="Medium Grid 3 Accent 3" w:uiPriority="69"/>
-    <w:lsdException w:name="Dark List Accent 3" w:uiPriority="70"/>
-    <w:lsdException w:name="Colorful Shading Accent 3" w:uiPriority="71"/>
-    <w:lsdException w:name="Colorful List Accent 3" w:uiPriority="72"/>
-    <w:lsdException w:name="Colorful Grid Accent 3" w:uiPriority="73"/>
-    <w:lsdException w:name="Light Shading Accent 4" w:uiPriority="60"/>
-    <w:lsdException w:name="Light List Accent 4" w:uiPriority="61"/>
-    <w:lsdException w:name="Light Grid Accent 4" w:uiPriority="62"/>
-    <w:lsdException w:name="Medium Shading 1 Accent 4" w:uiPriority="63"/>
-    <w:lsdException w:name="Medium Shading 2 Accent 4" w:uiPriority="64"/>
-    <w:lsdException w:name="Medium List 1 Accent 4" w:uiPriority="65"/>
-    <w:lsdException w:name="Medium List 2 Accent 4" w:uiPriority="66"/>
-    <w:lsdException w:name="Medium Grid 1 Accent 4" w:uiPriority="67"/>
-    <w:lsdException w:name="Medium Grid 2 Accent 4" w:uiPriority="68"/>
-    <w:lsdException w:name="Medium Grid 3 Accent 4" w:uiPriority="69"/>
-    <w:lsdException w:name="Dark List Accent 4" w:uiPriority="70"/>
-    <w:lsdException w:name="Colorful Shading Accent 4" w:uiPriority="71"/>
-    <w:lsdException w:name="Colorful List Accent 4" w:uiPriority="72"/>
-    <w:lsdException w:name="Colorful Grid Accent 4" w:uiPriority="73"/>
-    <w:lsdException w:name="Light Shading Accent 5" w:uiPriority="60"/>
-    <w:lsdException w:name="Light List Accent 5" w:uiPriority="61"/>
-    <w:lsdException w:name="Light Grid Accent 5" w:uiPriority="62"/>
-    <w:lsdException w:name="Medium Shading 1 Accent 5" w:uiPriority="63"/>
-    <w:lsdException w:name="Medium Shading 2 Accent 5" w:uiPriority="64"/>
-    <w:lsdException w:name="Medium List 1 Accent 5" w:uiPriority="65"/>
-    <w:lsdException w:name="Medium List 2 Accent 5" w:uiPriority="66"/>
-    <w:lsdException w:name="Medium Grid 1 Accent 5" w:uiPriority="67"/>
-    <w:lsdException w:name="Medium Grid 2 Accent 5" w:uiPriority="68"/>
-    <w:lsdException w:name="Medium Grid 3 Accent 5" w:uiPriority="69"/>
-    <w:lsdException w:name="Dark List Accent 5" w:uiPriority="70"/>
-    <w:lsdException w:name="Colorful Shading Accent 5" w:uiPriority="71"/>
-    <w:lsdException w:name="Colorful List Accent 5" w:uiPriority="72"/>
-    <w:lsdException w:name="Colorful Grid Accent 5" w:uiPriority="73"/>
-    <w:lsdException w:name="Light Shading Accent 6" w:uiPriority="60"/>
-    <w:lsdException w:name="Light List Accent 6" w:uiPriority="61"/>
-    <w:lsdException w:name="Light Grid Accent 6" w:uiPriority="62"/>
-    <w:lsdException w:name="Medium Shading 1 Accent 6" w:uiPriority="63"/>
-    <w:lsdException w:name="Medium Shading 2 Accent 6" w:uiPriority="64"/>
-    <w:lsdException w:name="Medium List 1 Accent 6" w:uiPriority="65"/>
-    <w:lsdException w:name="Medium List 2 Accent 6" w:uiPriority="66"/>
-    <w:lsdException w:name="Medium Grid 1 Accent 6" w:uiPriority="67"/>
-    <w:lsdException w:name="Medium Grid 2 Accent 6" w:uiPriority="68"/>
-    <w:lsdException w:name="Medium Grid 3 Accent 6" w:uiPriority="69"/>
-    <w:lsdException w:name="Dark List Accent 6" w:uiPriority="70"/>
-    <w:lsdException w:name="Colorful Shading Accent 6" w:uiPriority="71"/>
-    <w:lsdException w:name="Colorful List Accent 6" w:uiPriority="72"/>
-    <w:lsdException w:name="Colorful Grid Accent 6" w:uiPriority="73"/>
-    <w:lsdException w:name="Subtle Emphasis" w:uiPriority="19" w:qFormat="1"/>
-    <w:lsdException w:name="Intense Emphasis" w:uiPriority="21" w:qFormat="1"/>
-    <w:lsdException w:name="Subtle Reference" w:uiPriority="31" w:qFormat="1"/>
-    <w:lsdException w:name="Intense Reference" w:uiPriority="32" w:qFormat="1"/>
-    <w:lsdException w:name="Book Title" w:uiPriority="33" w:qFormat="1"/>
-    <w:lsdException w:name="Bibliography" w:semiHidden="1" w:uiPriority="37" w:unhideWhenUsed="1"/>
-    <w:lsdException w:name="TOC Heading" w:semiHidden="1" w:uiPriority="39" w:unhideWhenUsed="1" w:qFormat="1"/>
-    <w:lsdException w:name="Plain Table 1" w:uiPriority="41"/>
-    <w:lsdException w:name="Plain Table 2" w:uiPriority="42"/>
-    <w:lsdException w:name="Plain Table 3" w:uiPriority="43"/>
-    <w:lsdException w:name="Plain Table 4" w:uiPriority="44"/>
-    <w:lsdException w:name="Plain Table 5" w:uiPriority="45"/>
-    <w:lsdException w:name="Grid Table Light" w:uiPriority="40"/>
-    <w:lsdException w:name="Grid Table 1 Light" w:uiPriority="46"/>
-    <w:lsdException w:name="Grid Table 2" w:uiPriority="47"/>
-    <w:lsdException w:name="Grid Table 3" w:uiPriority="48"/>
-    <w:lsdException w:name="Grid Table 4" w:uiPriority="49"/>
-    <w:lsdException w:name="Grid Table 5 Dark" w:uiPriority="50"/>
-    <w:lsdException w:name="Grid Table 6 Colorful" w:uiPriority="51"/>
-    <w:lsdException w:name="Grid Table 7 Colorful" w:uiPriority="52"/>
-    <w:lsdException w:name="Grid Table 1 Light Accent 1" w:uiPriority="46"/>
-    <w:lsdException w:name="Grid Table 2 Accent 1" w:uiPriority="47"/>
-    <w:lsdException w:name="Grid Table 3 Accent 1" w:uiPriority="48"/>
-    <w:lsdException w:name="Grid Table 4 Accent 1" w:uiPriority="49"/>
-    <w:lsdException w:name="Grid Table 5 Dark Accent 1" w:uiPriority="50"/>
-    <w:lsdException w:name="Grid Table 6 Colorful Accent 1" w:uiPriority="51"/>
-    <w:lsdException w:name="Grid Table 7 Colorful Accent 1" w:uiPriority="52"/>
-    <w:lsdException w:name="Grid Table 1 Light Accent 2" w:uiPriority="46"/>
-    <w:lsdException w:name="Grid Table 2 Accent 2" w:uiPriority="47"/>
-    <w:lsdException w:name="Grid Table 3 Accent 2" w:uiPriority="48"/>
-    <w:lsdException w:name="Grid Table 4 Accent 2" w:uiPriority="49"/>
-    <w:lsdException w:name="Grid Table 5 Dark Accent 2" w:uiPriority="50"/>
-    <w:lsdException w:name="Grid Table 6 Colorful Accent 2" w:uiPriority="51"/>
-    <w:lsdException w:name="Grid Table 7 Colorful Accent 2" w:uiPriority="52"/>
-    <w:lsdException w:name="Grid Table 1 Light Accent 3" w:uiPriority="46"/>
-    <w:lsdException w:name="Grid Table 2 Accent 3" w:uiPriority="47"/>
-    <w:lsdException w:name="Grid Table 3 Accent 3" w:uiPriority="48"/>
-    <w:lsdException w:name="Grid Table 4 Accent 3" w:uiPriority="49"/>
-    <w:lsdException w:name="Grid Table 5 Dark Accent 3" w:uiPriority="50"/>
-    <w:lsdException w:name="Grid Table 6 Colorful Accent 3" w:uiPriority="51"/>
-    <w:lsdException w:name="Grid Table 7 Colorful Accent 3" w:uiPriority="52"/>
-    <w:lsdException w:name="Grid Table 1 Light Accent 4" w:uiPriority="46"/>
-    <w:lsdException w:name="Grid Table 2 Accent 4" w:uiPriority="47"/>
-    <w:lsdException w:name="Grid Table 3 Accent 4" w:uiPriority="48"/>
-    <w:lsdException w:name="Grid Table 4 Accent 4" w:uiPriority="49"/>
-    <w:lsdException w:name="Grid Table 5 Dark Accent 4" w:uiPriority="50"/>
-    <w:lsdException w:name="Grid Table 6 Colorful Accent 4" w:uiPriority="51"/>
-    <w:lsdException w:name="Grid Table 7 Colorful Accent 4" w:uiPriority="52"/>
-    <w:lsdException w:name="Grid Table 1 Light Accent 5" w:uiPriority="46"/>
-    <w:lsdException w:name="Grid Table 2 Accent 5" w:uiPriority="47"/>
-    <w:lsdException w:name="Grid Table 3 Accent 5" w:uiPriority="48"/>
-    <w:lsdException w:name="Grid Table 4 Accent 5" w:uiPriority="49"/>
-    <w:lsdException w:name="Grid Table 5 Dark Accent 5" w:uiPriority="50"/>
-    <w:lsdException w:name="Grid Table 6 Colorful Accent 5" w:uiPriority="51"/>
-    <w:lsdException w:name="Grid Table 7 Colorful Accent 5" w:uiPriority="52"/>
-    <w:lsdException w:name="Grid Table 1 Light Accent 6" w:uiPriority="46"/>
-    <w:lsdException w:name="Grid Table 2 Accent 6" w:uiPriority="47"/>
-    <w:lsdException w:name="Grid Table 3 Accent 6" w:uiPriority="48"/>
-    <w:lsdException w:name="Grid Table 4 Accent 6" w:uiPriority="49"/>
-    <w:lsdException w:name="Grid Table 5 Dark Accent 6" w:uiPriority="50"/>
-    <w:lsdException w:name="Grid Table 6 Colorful Accent 6" w:uiPriority="51"/>
-    <w:lsdException w:name="Grid Table 7 Colorful Accent 6" w:uiPriority="52"/>
-    <w:lsdException w:name="List Table 1 Light" w:uiPriority="46"/>
-    <w:lsdException w:name="List Table 2" w:uiPriority="47"/>
-    <w:lsdException w:name="List Table 3" w:uiPriority="48"/>
-    <w:lsdException w:name="List Table 4" w:uiPriority="49"/>
-    <w:lsdException w:name="List Table 5 Dark" w:uiPriority="50"/>
-    <w:lsdException w:name="List Table 6 Colorful" w:uiPriority="51"/>
-    <w:lsdException w:name="List Table 7 Colorful" w:uiPriority="52"/>
-    <w:lsdException w:name="List Table 1 Light Accent 1" w:uiPriority="46"/>
-    <w:lsdException w:name="List Table 2 Accent 1" w:uiPriority="47"/>
-    <w:lsdException w:name="List Table 3 Accent 1" w:uiPriority="48"/>
-    <w:lsdException w:name="List Table 4 Accent 1" w:uiPriority="49"/>
-    <w:lsdException w:name="List Table 5 Dark Accent 1" w:uiPriority="50"/>
-    <w:lsdException w:name="List Table 6 Colorful Accent 1" w:uiPriority="51"/>
-    <w:lsdException w:name="List Table 7 Colorful Accent 1" w:uiPriority="52"/>
-    <w:lsdException w:name="List Table 1 Light Accent 2" w:uiPriority="46"/>
-    <w:lsdException w:name="List Table 2 Accent 2" w:uiPriority="47"/>
-    <w:lsdException w:name="List Table 3 Accent 2" w:uiPriority="48"/>
-    <w:lsdException w:name="List Table 4 Accent 2" w:uiPriority="49"/>
-    <w:lsdException w:name="List Table 5 Dark Accent 2" w:uiPriority="50"/>
-    <w:lsdException w:name="List Table 6 Colorful Accent 2" w:uiPriority="51"/>
-    <w:lsdException w:name="List Table 7 Colorful Accent 2" w:uiPriority="52"/>
-    <w:lsdException w:name="List Table 1 Light Accent 3" w:uiPriority="46"/>
-    <w:lsdException w:name="List Table 2 Accent 3" w:uiPriority="47"/>
-    <w:lsdException w:name="List Table 3 Accent 3" w:uiPriority="48"/>
-    <w:lsdException w:name="List Table 4 Accent 3" w:uiPriority="49"/>
-    <w:lsdException w:name="List Table 5 Dark Accent 3" w:uiPriority="50"/>
-    <w:lsdException w:name="List Table 6 Colorful Accent 3" w:uiPriority="51"/>
-    <w:lsdException w:name="List Table 7 Colorful Accent 3" w:uiPriority="52"/>
-    <w:lsdException w:name="List Table 1 Light Accent 4" w:uiPriority="46"/>
-    <w:lsdException w:name="List Table 2 Accent 4" w:uiPriority="47"/>
-    <w:lsdException w:name="List Table 3 Accent 4" w:uiPriority="48"/>
-    <w:lsdException w:name="List Table 4 Accent 4" w:uiPriority="49"/>
-    <w:lsdException w:name="List Table 5 Dark Accent 4" w:uiPriority="50"/>
-    <w:lsdException w:name="List Table 6 Colorful Accent 4" w:uiPriority="51"/>
-    <w:lsdException w:name="List Table 7 Colorful Accent 4" w:uiPriority="52"/>
-    <w:lsdException w:name="List Table 1 Light Accent 5" w:uiPriority="46"/>
-    <w:lsdException w:name="List Table 2 Accent 5" w:uiPriority="47"/>
-    <w:lsdException w:name="List Table 3 Accent 5" w:uiPriority="48"/>
-    <w:lsdException w:name="List Table 4 Accent 5" w:uiPriority="49"/>
-    <w:lsdException w:name="List Table 5 Dark Accent 5" w:uiPriority="50"/>
-    <w:lsdException w:name="List Table 6 Colorful Accent 5" w:uiPriority="51"/>
-    <w:lsdException w:name="List Table 7 Colorful Accent 5" w:uiPriority="52"/>
-    <w:lsdException w:name="List Table 1 Light Accent 6" w:uiPriority="46"/>
-    <w:lsdException w:name="List Table 2 Accent 6" w:uiPriority="47"/>
-    <w:lsdException w:name="List Table 3 Accent 6" w:uiPriority="48"/>
-    <w:lsdException w:name="List Table 4 Accent 6" w:uiPriority="49"/>
-    <w:lsdException w:name="List Table 5 Dark Accent 6" w:uiPriority="50"/>
-    <w:lsdException w:name="List Table 6 Colorful Accent 6" w:uiPriority="51"/>
-    <w:lsdException w:name="List Table 7 Colorful Accent 6" w:uiPriority="52"/>
-    <w:lsdException w:name="Mention" w:semiHidden="1" w:unhideWhenUsed="1"/>
-    <w:lsdException w:name="Smart Hyperlink" w:semiHidden="1" w:unhideWhenUsed="1"/>
-    <w:lsdException w:name="Smart Link Error" w:semiHidden="1" w:unhideWhenUsed="1"/>
+  <w:latentStyles w:defLockedState="0" w:defUIPriority="99" w:defSemiHidden="1" w:defUnhideWhenUsed="1" w:defQFormat="0" w:count="276">
+    <w:lsdException w:name="Normal" w:semiHidden="0" w:uiPriority="0" w:unhideWhenUsed="0" w:qFormat="1"/>
+    <w:lsdException w:name="heading 1" w:semiHidden="0" w:uiPriority="9" w:unhideWhenUsed="0" w:qFormat="1"/>
+    <w:lsdException w:name="heading 2" w:uiPriority="9" w:qFormat="1"/>
+    <w:lsdException w:name="heading 3" w:uiPriority="9" w:qFormat="1"/>
+    <w:lsdException w:name="heading 4" w:uiPriority="9" w:qFormat="1"/>
+    <w:lsdException w:name="heading 5" w:uiPriority="9" w:qFormat="1"/>
+    <w:lsdException w:name="heading 6" w:uiPriority="9" w:qFormat="1"/>
+    <w:lsdException w:name="heading 7" w:uiPriority="9" w:qFormat="1"/>
+    <w:lsdException w:name="heading 8" w:uiPriority="9" w:qFormat="1"/>
+    <w:lsdException w:name="heading 9" w:uiPriority="9" w:qFormat="1"/>
+    <w:lsdException w:name="toc 1" w:uiPriority="39"/>
+    <w:lsdException w:name="toc 2" w:uiPriority="39"/>
+    <w:lsdException w:name="toc 3" w:uiPriority="39"/>
+    <w:lsdException w:name="toc 4" w:uiPriority="39"/>
+    <w:lsdException w:name="toc 5" w:uiPriority="39"/>
+    <w:lsdException w:name="toc 6" w:uiPriority="39"/>
+    <w:lsdException w:name="toc 7" w:uiPriority="39"/>
+    <w:lsdException w:name="toc 8" w:uiPriority="39"/>
+    <w:lsdException w:name="toc 9" w:uiPriority="39"/>
+    <w:lsdException w:name="caption" w:uiPriority="35" w:qFormat="1"/>
+    <w:lsdException w:name="Title" w:semiHidden="0" w:uiPriority="10" w:unhideWhenUsed="0" w:qFormat="1"/>
+    <w:lsdException w:name="Default Paragraph Font" w:uiPriority="1"/>
+    <w:lsdException w:name="Subtitle" w:semiHidden="0" w:uiPriority="11" w:unhideWhenUsed="0" w:qFormat="1"/>
+    <w:lsdException w:name="Strong" w:semiHidden="0" w:uiPriority="22" w:unhideWhenUsed="0" w:qFormat="1"/>
+    <w:lsdException w:name="Emphasis" w:semiHidden="0" w:uiPriority="20" w:unhideWhenUsed="0" w:qFormat="1"/>
+    <w:lsdException w:name="Normal Table" w:semiHidden="0" w:unhideWhenUsed="0"/>
+    <w:lsdException w:name="Table Web 3" w:semiHidden="0" w:unhideWhenUsed="0"/>
+    <w:lsdException w:name="Table Grid" w:semiHidden="0" w:uiPriority="39" w:unhideWhenUsed="0"/>
+    <w:lsdException w:name="Table Theme" w:semiHidden="0" w:unhideWhenUsed="0"/>
+    <w:lsdException w:name="Note Level 1" w:semiHidden="0" w:unhideWhenUsed="0"/>
+    <w:lsdException w:name="Note Level 2" w:semiHidden="0" w:unhideWhenUsed="0"/>
+    <w:lsdException w:name="Note Level 3" w:semiHidden="0" w:unhideWhenUsed="0"/>
+    <w:lsdException w:name="Note Level 4" w:semiHidden="0" w:unhideWhenUsed="0"/>
+    <w:lsdException w:name="Note Level 5" w:semiHidden="0" w:unhideWhenUsed="0"/>
+    <w:lsdException w:name="Note Level 6" w:semiHidden="0" w:unhideWhenUsed="0"/>
+    <w:lsdException w:name="Note Level 7" w:semiHidden="0" w:unhideWhenUsed="0"/>
+    <w:lsdException w:name="Note Level 8" w:semiHidden="0" w:unhideWhenUsed="0"/>
+    <w:lsdException w:name="Note Level 9" w:semiHidden="0" w:unhideWhenUsed="0"/>
+    <w:lsdException w:name="Placeholder Text" w:unhideWhenUsed="0"/>
+    <w:lsdException w:name="No Spacing" w:semiHidden="0" w:uiPriority="1" w:unhideWhenUsed="0" w:qFormat="1"/>
+    <w:lsdException w:name="Light Shading" w:semiHidden="0" w:uiPriority="60" w:unhideWhenUsed="0"/>
+    <w:lsdException w:name="Light List" w:semiHidden="0" w:uiPriority="61" w:unhideWhenUsed="0"/>
+    <w:lsdException w:name="Light Grid" w:semiHidden="0" w:uiPriority="62" w:unhideWhenUsed="0"/>
+    <w:lsdException w:name="Medium Shading 1" w:semiHidden="0" w:uiPriority="63" w:unhideWhenUsed="0"/>
+    <w:lsdException w:name="Medium Shading 2" w:semiHidden="0" w:uiPriority="64" w:unhideWhenUsed="0"/>
+    <w:lsdException w:name="Medium List 1" w:semiHidden="0" w:uiPriority="65" w:unhideWhenUsed="0"/>
+    <w:lsdException w:name="Medium List 2" w:semiHidden="0" w:uiPriority="66" w:unhideWhenUsed="0"/>
+    <w:lsdException w:name="Medium Grid 1" w:semiHidden="0" w:uiPriority="67" w:unhideWhenUsed="0"/>
+    <w:lsdException w:name="Medium Grid 2" w:semiHidden="0" w:uiPriority="68" w:unhideWhenUsed="0"/>
+    <w:lsdException w:name="Medium Grid 3" w:semiHidden="0" w:uiPriority="69" w:unhideWhenUsed="0"/>
+    <w:lsdException w:name="Dark List" w:semiHidden="0" w:uiPriority="70" w:unhideWhenUsed="0"/>
+    <w:lsdException w:name="Colorful Shading" w:semiHidden="0" w:uiPriority="71" w:unhideWhenUsed="0"/>
+    <w:lsdException w:name="Colorful List" w:semiHidden="0" w:uiPriority="72" w:unhideWhenUsed="0"/>
+    <w:lsdException w:name="Colorful Grid" w:semiHidden="0" w:uiPriority="73" w:unhideWhenUsed="0"/>
+    <w:lsdException w:name="Light Shading Accent 1" w:semiHidden="0" w:uiPriority="60" w:unhideWhenUsed="0"/>
+    <w:lsdException w:name="Light List Accent 1" w:semiHidden="0" w:uiPriority="61" w:unhideWhenUsed="0"/>
+    <w:lsdException w:name="Light Grid Accent 1" w:semiHidden="0" w:uiPriority="62" w:unhideWhenUsed="0"/>
+    <w:lsdException w:name="Medium Shading 1 Accent 1" w:semiHidden="0" w:uiPriority="63" w:unhideWhenUsed="0"/>
+    <w:lsdException w:name="Medium Shading 2 Accent 1" w:semiHidden="0" w:uiPriority="64" w:unhideWhenUsed="0"/>
+    <w:lsdException w:name="Medium List 1 Accent 1" w:semiHidden="0" w:uiPriority="65" w:unhideWhenUsed="0"/>
+    <w:lsdException w:name="Revision" w:unhideWhenUsed="0"/>
+    <w:lsdException w:name="List Paragraph" w:semiHidden="0" w:uiPriority="34" w:unhideWhenUsed="0" w:qFormat="1"/>
+    <w:lsdException w:name="Quote" w:semiHidden="0" w:uiPriority="29" w:unhideWhenUsed="0" w:qFormat="1"/>
+    <w:lsdException w:name="Intense Quote" w:semiHidden="0" w:uiPriority="30" w:unhideWhenUsed="0" w:qFormat="1"/>
+    <w:lsdException w:name="Medium List 2 Accent 1" w:semiHidden="0" w:uiPriority="66" w:unhideWhenUsed="0"/>
+    <w:lsdException w:name="Medium Grid 1 Accent 1" w:semiHidden="0" w:uiPriority="67" w:unhideWhenUsed="0"/>
+    <w:lsdException w:name="Medium Grid 2 Accent 1" w:semiHidden="0" w:uiPriority="68" w:unhideWhenUsed="0"/>
+    <w:lsdException w:name="Medium Grid 3 Accent 1" w:semiHidden="0" w:uiPriority="69" w:unhideWhenUsed="0"/>
+    <w:lsdException w:name="Dark List Accent 1" w:semiHidden="0" w:uiPriority="70" w:unhideWhenUsed="0"/>
+    <w:lsdException w:name="Colorful Shading Accent 1" w:semiHidden="0" w:uiPriority="71" w:unhideWhenUsed="0"/>
+    <w:lsdException w:name="Colorful List Accent 1" w:semiHidden="0" w:uiPriority="72" w:unhideWhenUsed="0"/>
+    <w:lsdException w:name="Colorful Grid Accent 1" w:semiHidden="0" w:uiPriority="73" w:unhideWhenUsed="0"/>
+    <w:lsdException w:name="Light Shading Accent 2" w:semiHidden="0" w:uiPriority="60" w:unhideWhenUsed="0"/>
+    <w:lsdException w:name="Light List Accent 2" w:semiHidden="0" w:uiPriority="61" w:unhideWhenUsed="0"/>
+    <w:lsdException w:name="Light Grid Accent 2" w:semiHidden="0" w:uiPriority="62" w:unhideWhenUsed="0"/>
+    <w:lsdException w:name="Medium Shading 1 Accent 2" w:semiHidden="0" w:uiPriority="63" w:unhideWhenUsed="0"/>
+    <w:lsdException w:name="Medium Shading 2 Accent 2" w:semiHidden="0" w:uiPriority="64" w:unhideWhenUsed="0"/>
+    <w:lsdException w:name="Medium List 1 Accent 2" w:semiHidden="0" w:uiPriority="65" w:unhideWhenUsed="0"/>
+    <w:lsdException w:name="Medium List 2 Accent 2" w:semiHidden="0" w:uiPriority="66" w:unhideWhenUsed="0"/>
+    <w:lsdException w:name="Medium Grid 1 Accent 2" w:semiHidden="0" w:uiPriority="67" w:unhideWhenUsed="0"/>
+    <w:lsdException w:name="Medium Grid 2 Accent 2" w:semiHidden="0" w:uiPriority="68" w:unhideWhenUsed="0"/>
+    <w:lsdException w:name="Medium Grid 3 Accent 2" w:semiHidden="0" w:uiPriority="69" w:unhideWhenUsed="0"/>
+    <w:lsdException w:name="Dark List Accent 2" w:semiHidden="0" w:uiPriority="70" w:unhideWhenUsed="0"/>
+    <w:lsdException w:name="Colorful Shading Accent 2" w:semiHidden="0" w:uiPriority="71" w:unhideWhenUsed="0"/>
+    <w:lsdException w:name="Colorful List Accent 2" w:semiHidden="0" w:uiPriority="72" w:unhideWhenUsed="0"/>
+    <w:lsdException w:name="Colorful Grid Accent 2" w:semiHidden="0" w:uiPriority="73" w:unhideWhenUsed="0"/>
+    <w:lsdException w:name="Light Shading Accent 3" w:semiHidden="0" w:uiPriority="60" w:unhideWhenUsed="0"/>
+    <w:lsdException w:name="Light List Accent 3" w:semiHidden="0" w:uiPriority="61" w:unhideWhenUsed="0"/>
+    <w:lsdException w:name="Light Grid Accent 3" w:semiHidden="0" w:uiPriority="62" w:unhideWhenUsed="0"/>
+    <w:lsdException w:name="Medium Shading 1 Accent 3" w:semiHidden="0" w:uiPriority="63" w:unhideWhenUsed="0"/>
+    <w:lsdException w:name="Medium Shading 2 Accent 3" w:semiHidden="0" w:uiPriority="64" w:unhideWhenUsed="0"/>
+    <w:lsdException w:name="Medium List 1 Accent 3" w:semiHidden="0" w:uiPriority="65" w:unhideWhenUsed="0"/>
+    <w:lsdException w:name="Medium List 2 Accent 3" w:semiHidden="0" w:uiPriority="66" w:unhideWhenUsed="0"/>
+    <w:lsdException w:name="Medium Grid 1 Accent 3" w:semiHidden="0" w:uiPriority="67" w:unhideWhenUsed="0"/>
+    <w:lsdException w:name="Medium Grid 2 Accent 3" w:semiHidden="0" w:uiPriority="68" w:unhideWhenUsed="0"/>
+    <w:lsdException w:name="Medium Grid 3 Accent 3" w:semiHidden="0" w:uiPriority="69" w:unhideWhenUsed="0"/>
+    <w:lsdException w:name="Dark List Accent 3" w:semiHidden="0" w:uiPriority="70" w:unhideWhenUsed="0"/>
+    <w:lsdException w:name="Colorful Shading Accent 3" w:semiHidden="0" w:uiPriority="71" w:unhideWhenUsed="0"/>
+    <w:lsdException w:name="Colorful List Accent 3" w:semiHidden="0" w:uiPriority="72" w:unhideWhenUsed="0"/>
+    <w:lsdException w:name="Colorful Grid Accent 3" w:semiHidden="0" w:uiPriority="73" w:unhideWhenUsed="0"/>
+    <w:lsdException w:name="Light Shading Accent 4" w:semiHidden="0" w:uiPriority="60" w:unhideWhenUsed="0"/>
+    <w:lsdException w:name="Light List Accent 4" w:semiHidden="0" w:uiPriority="61" w:unhideWhenUsed="0"/>
+    <w:lsdException w:name="Light Grid Accent 4" w:semiHidden="0" w:uiPriority="62" w:unhideWhenUsed="0"/>
+    <w:lsdException w:name="Medium Shading 1 Accent 4" w:semiHidden="0" w:uiPriority="63" w:unhideWhenUsed="0"/>
+    <w:lsdException w:name="Medium Shading 2 Accent 4" w:semiHidden="0" w:uiPriority="64" w:unhideWhenUsed="0"/>
+    <w:lsdException w:name="Medium List 1 Accent 4" w:semiHidden="0" w:uiPriority="65" w:unhideWhenUsed="0"/>
+    <w:lsdException w:name="Medium List 2 Accent 4" w:semiHidden="0" w:uiPriority="66" w:unhideWhenUsed="0"/>
+    <w:lsdException w:name="Medium Grid 1 Accent 4" w:semiHidden="0" w:uiPriority="67" w:unhideWhenUsed="0"/>
+    <w:lsdException w:name="Medium Grid 2 Accent 4" w:semiHidden="0" w:uiPriority="68" w:unhideWhenUsed="0"/>
+    <w:lsdException w:name="Medium Grid 3 Accent 4" w:semiHidden="0" w:uiPriority="69" w:unhideWhenUsed="0"/>
+    <w:lsdException w:name="Dark List Accent 4" w:semiHidden="0" w:uiPriority="70" w:unhideWhenUsed="0"/>
+    <w:lsdException w:name="Colorful Shading Accent 4" w:semiHidden="0" w:uiPriority="71" w:unhideWhenUsed="0"/>
+    <w:lsdException w:name="Colorful List Accent 4" w:semiHidden="0" w:uiPriority="72" w:unhideWhenUsed="0"/>
+    <w:lsdException w:name="Colorful Grid Accent 4" w:semiHidden="0" w:uiPriority="73" w:unhideWhenUsed="0"/>
+    <w:lsdException w:name="Light Shading Accent 5" w:semiHidden="0" w:uiPriority="60" w:unhideWhenUsed="0"/>
+    <w:lsdException w:name="Light List Accent 5" w:semiHidden="0" w:uiPriority="61" w:unhideWhenUsed="0"/>
+    <w:lsdException w:name="Light Grid Accent 5" w:semiHidden="0" w:uiPriority="62" w:unhideWhenUsed="0"/>
+    <w:lsdException w:name="Medium Shading 1 Accent 5" w:semiHidden="0" w:uiPriority="63" w:unhideWhenUsed="0"/>
+    <w:lsdException w:name="Medium Shading 2 Accent 5" w:semiHidden="0" w:uiPriority="64" w:unhideWhenUsed="0"/>
+    <w:lsdException w:name="Medium List 1 Accent 5" w:semiHidden="0" w:uiPriority="65" w:unhideWhenUsed="0"/>
+    <w:lsdException w:name="Medium List 2 Accent 5" w:semiHidden="0" w:uiPriority="66" w:unhideWhenUsed="0"/>
+    <w:lsdException w:name="Medium Grid 1 Accent 5" w:semiHidden="0" w:uiPriority="67" w:unhideWhenUsed="0"/>
+    <w:lsdException w:name="Medium Grid 2 Accent 5" w:semiHidden="0" w:uiPriority="68" w:unhideWhenUsed="0"/>
+    <w:lsdException w:name="Medium Grid 3 Accent 5" w:semiHidden="0" w:uiPriority="69" w:unhideWhenUsed="0"/>
+    <w:lsdException w:name="Dark List Accent 5" w:semiHidden="0" w:uiPriority="70" w:unhideWhenUsed="0"/>
+    <w:lsdException w:name="Colorful Shading Accent 5" w:semiHidden="0" w:uiPriority="71" w:unhideWhenUsed="0"/>
+    <w:lsdException w:name="Colorful List Accent 5" w:semiHidden="0" w:uiPriority="72" w:unhideWhenUsed="0"/>
+    <w:lsdException w:name="Colorful Grid Accent 5" w:semiHidden="0" w:uiPriority="73" w:unhideWhenUsed="0"/>
+    <w:lsdException w:name="Light Shading Accent 6" w:semiHidden="0" w:uiPriority="60" w:unhideWhenUsed="0"/>
+    <w:lsdException w:name="Light List Accent 6" w:semiHidden="0" w:uiPriority="61" w:unhideWhenUsed="0"/>
+    <w:lsdException w:name="Light Grid Accent 6" w:semiHidden="0" w:uiPriority="62" w:unhideWhenUsed="0"/>
+    <w:lsdException w:name="Medium Shading 1 Accent 6" w:semiHidden="0" w:uiPriority="63" w:unhideWhenUsed="0"/>
+    <w:lsdException w:name="Medium Shading 2 Accent 6" w:semiHidden="0" w:uiPriority="64" w:unhideWhenUsed="0"/>
+    <w:lsdException w:name="Medium List 1 Accent 6" w:semiHidden="0" w:uiPriority="65" w:unhideWhenUsed="0"/>
+    <w:lsdException w:name="Medium List 2 Accent 6" w:semiHidden="0" w:uiPriority="66" w:unhideWhenUsed="0"/>
+    <w:lsdException w:name="Medium Grid 1 Accent 6" w:semiHidden="0" w:uiPriority="67" w:unhideWhenUsed="0"/>
+    <w:lsdException w:name="Medium Grid 2 Accent 6" w:semiHidden="0" w:uiPriority="68" w:unhideWhenUsed="0"/>
+    <w:lsdException w:name="Medium Grid 3 Accent 6" w:semiHidden="0" w:uiPriority="69" w:unhideWhenUsed="0"/>
+    <w:lsdException w:name="Dark List Accent 6" w:semiHidden="0" w:uiPriority="70" w:unhideWhenUsed="0"/>
+    <w:lsdException w:name="Colorful Shading Accent 6" w:semiHidden="0" w:uiPriority="71" w:unhideWhenUsed="0"/>
+    <w:lsdException w:name="Colorful List Accent 6" w:semiHidden="0" w:uiPriority="72" w:unhideWhenUsed="0"/>
+    <w:lsdException w:name="Colorful Grid Accent 6" w:semiHidden="0" w:uiPriority="73" w:unhideWhenUsed="0"/>
+    <w:lsdException w:name="Subtle Emphasis" w:semiHidden="0" w:uiPriority="19" w:unhideWhenUsed="0" w:qFormat="1"/>
+    <w:lsdException w:name="Intense Emphasis" w:semiHidden="0" w:uiPriority="21" w:unhideWhenUsed="0" w:qFormat="1"/>
+    <w:lsdException w:name="Subtle Reference" w:semiHidden="0" w:uiPriority="31" w:unhideWhenUsed="0" w:qFormat="1"/>
+    <w:lsdException w:name="Intense Reference" w:semiHidden="0" w:uiPriority="32" w:unhideWhenUsed="0" w:qFormat="1"/>
+    <w:lsdException w:name="Book Title" w:semiHidden="0" w:uiPriority="33" w:unhideWhenUsed="0" w:qFormat="1"/>
+    <w:lsdException w:name="Bibliography" w:uiPriority="37"/>
+    <w:lsdException w:name="TOC Heading" w:uiPriority="39" w:qFormat="1"/>
   </w:latentStyles>
   <w:style w:type="paragraph" w:default="1" w:styleId="Normal">
     <w:name w:val="Normal"/>
@@ -11781,7 +11497,7 @@
     <w:semiHidden/>
     <w:unhideWhenUsed/>
   </w:style>
-  <w:style w:type="table" w:styleId="PlainTable3">
+  <w:style w:type="table" w:customStyle="1" w:styleId="PlainTable3">
     <w:name w:val="Plain Table 3"/>
     <w:basedOn w:val="TableNormal"/>
     <w:uiPriority w:val="43"/>
@@ -11789,6 +11505,13 @@
     <w:tblPr>
       <w:tblStyleRowBandSize w:val="1"/>
       <w:tblStyleColBandSize w:val="1"/>
+      <w:tblInd w:w="0" w:type="dxa"/>
+      <w:tblCellMar>
+        <w:top w:w="0" w:type="dxa"/>
+        <w:left w:w="108" w:type="dxa"/>
+        <w:bottom w:w="0" w:type="dxa"/>
+        <w:right w:w="108" w:type="dxa"/>
+      </w:tblCellMar>
     </w:tblPr>
     <w:tblStylePr w:type="firstRow">
       <w:rPr>
@@ -11871,7 +11594,7 @@
       </w:tcPr>
     </w:tblStylePr>
   </w:style>
-  <w:style w:type="table" w:styleId="GridTable1Light">
+  <w:style w:type="table" w:customStyle="1" w:styleId="GridTable1Light">
     <w:name w:val="Grid Table 1 Light"/>
     <w:basedOn w:val="TableNormal"/>
     <w:uiPriority w:val="46"/>
@@ -11879,6 +11602,7 @@
     <w:tblPr>
       <w:tblStyleRowBandSize w:val="1"/>
       <w:tblStyleColBandSize w:val="1"/>
+      <w:tblInd w:w="0" w:type="dxa"/>
       <w:tblBorders>
         <w:top w:val="single" w:sz="4" w:space="0" w:color="999999" w:themeColor="text1" w:themeTint="66"/>
         <w:left w:val="single" w:sz="4" w:space="0" w:color="999999" w:themeColor="text1" w:themeTint="66"/>
@@ -11887,6 +11611,12 @@
         <w:insideH w:val="single" w:sz="4" w:space="0" w:color="999999" w:themeColor="text1" w:themeTint="66"/>
         <w:insideV w:val="single" w:sz="4" w:space="0" w:color="999999" w:themeColor="text1" w:themeTint="66"/>
       </w:tblBorders>
+      <w:tblCellMar>
+        <w:top w:w="0" w:type="dxa"/>
+        <w:left w:w="108" w:type="dxa"/>
+        <w:bottom w:w="0" w:type="dxa"/>
+        <w:right w:w="108" w:type="dxa"/>
+      </w:tblCellMar>
     </w:tblPr>
     <w:tblStylePr w:type="firstRow">
       <w:rPr>
@@ -11945,12 +11675,13 @@
       <w:szCs w:val="32"/>
     </w:rPr>
   </w:style>
-  <w:style w:type="table" w:styleId="TableGridLight">
+  <w:style w:type="table" w:customStyle="1" w:styleId="GridTableLight">
     <w:name w:val="Grid Table Light"/>
     <w:basedOn w:val="TableNormal"/>
     <w:uiPriority w:val="40"/>
     <w:rsid w:val="00650330"/>
     <w:tblPr>
+      <w:tblInd w:w="0" w:type="dxa"/>
       <w:tblBorders>
         <w:top w:val="single" w:sz="4" w:space="0" w:color="BFBFBF" w:themeColor="background1" w:themeShade="BF"/>
         <w:left w:val="single" w:sz="4" w:space="0" w:color="BFBFBF" w:themeColor="background1" w:themeShade="BF"/>
@@ -11959,6 +11690,12 @@
         <w:insideH w:val="single" w:sz="4" w:space="0" w:color="BFBFBF" w:themeColor="background1" w:themeShade="BF"/>
         <w:insideV w:val="single" w:sz="4" w:space="0" w:color="BFBFBF" w:themeColor="background1" w:themeShade="BF"/>
       </w:tblBorders>
+      <w:tblCellMar>
+        <w:top w:w="0" w:type="dxa"/>
+        <w:left w:w="108" w:type="dxa"/>
+        <w:bottom w:w="0" w:type="dxa"/>
+        <w:right w:w="108" w:type="dxa"/>
+      </w:tblCellMar>
     </w:tblPr>
   </w:style>
   <w:style w:type="character" w:styleId="PlaceholderText">
@@ -11996,6 +11733,581 @@
       <w:rFonts w:ascii="Times New Roman" w:hAnsi="Times New Roman" w:cs="Times New Roman"/>
       <w:sz w:val="18"/>
       <w:szCs w:val="18"/>
+    </w:rPr>
+  </w:style>
+  <w:style w:type="character" w:styleId="CommentReference">
+    <w:name w:val="annotation reference"/>
+    <w:basedOn w:val="DefaultParagraphFont"/>
+    <w:uiPriority w:val="99"/>
+    <w:semiHidden/>
+    <w:unhideWhenUsed/>
+    <w:rsid w:val="00CF5E7D"/>
+    <w:rPr>
+      <w:sz w:val="18"/>
+      <w:szCs w:val="18"/>
+    </w:rPr>
+  </w:style>
+  <w:style w:type="paragraph" w:styleId="CommentText">
+    <w:name w:val="annotation text"/>
+    <w:basedOn w:val="Normal"/>
+    <w:link w:val="CommentTextChar"/>
+    <w:uiPriority w:val="99"/>
+    <w:semiHidden/>
+    <w:unhideWhenUsed/>
+    <w:rsid w:val="00CF5E7D"/>
+  </w:style>
+  <w:style w:type="character" w:customStyle="1" w:styleId="CommentTextChar">
+    <w:name w:val="Comment Text Char"/>
+    <w:basedOn w:val="DefaultParagraphFont"/>
+    <w:link w:val="CommentText"/>
+    <w:uiPriority w:val="99"/>
+    <w:semiHidden/>
+    <w:rsid w:val="00CF5E7D"/>
+  </w:style>
+  <w:style w:type="paragraph" w:styleId="CommentSubject">
+    <w:name w:val="annotation subject"/>
+    <w:basedOn w:val="CommentText"/>
+    <w:next w:val="CommentText"/>
+    <w:link w:val="CommentSubjectChar"/>
+    <w:uiPriority w:val="99"/>
+    <w:semiHidden/>
+    <w:unhideWhenUsed/>
+    <w:rsid w:val="00CF5E7D"/>
+    <w:rPr>
+      <w:b/>
+      <w:bCs/>
+      <w:sz w:val="20"/>
+      <w:szCs w:val="20"/>
+    </w:rPr>
+  </w:style>
+  <w:style w:type="character" w:customStyle="1" w:styleId="CommentSubjectChar">
+    <w:name w:val="Comment Subject Char"/>
+    <w:basedOn w:val="CommentTextChar"/>
+    <w:link w:val="CommentSubject"/>
+    <w:uiPriority w:val="99"/>
+    <w:semiHidden/>
+    <w:rsid w:val="00CF5E7D"/>
+    <w:rPr>
+      <w:b/>
+      <w:bCs/>
+      <w:sz w:val="20"/>
+      <w:szCs w:val="20"/>
+    </w:rPr>
+  </w:style>
+</w:styles>
+</file>
+
+<file path=word/stylesWithEffects.xml><?xml version="1.0" encoding="utf-8"?>
+<w:styles xmlns:wpc="http://schemas.microsoft.com/office/word/2010/wordprocessingCanvas" xmlns:mo="http://schemas.microsoft.com/office/mac/office/2008/main" xmlns:mc="http://schemas.openxmlformats.org/markup-compatibility/2006" xmlns:mv="urn:schemas-microsoft-com:mac:vml" xmlns:o="urn:schemas-microsoft-com:office:office" xmlns:r="http://schemas.openxmlformats.org/officeDocument/2006/relationships" xmlns:m="http://schemas.openxmlformats.org/officeDocument/2006/math" xmlns:v="urn:schemas-microsoft-com:vml" xmlns:wp14="http://schemas.microsoft.com/office/word/2010/wordprocessingDrawing" xmlns:wp="http://schemas.openxmlformats.org/drawingml/2006/wordprocessingDrawing" xmlns:w10="urn:schemas-microsoft-com:office:word" xmlns:w="http://schemas.openxmlformats.org/wordprocessingml/2006/main" xmlns:w14="http://schemas.microsoft.com/office/word/2010/wordml" xmlns:wpg="http://schemas.microsoft.com/office/word/2010/wordprocessingGroup" xmlns:wpi="http://schemas.microsoft.com/office/word/2010/wordprocessingInk" xmlns:wne="http://schemas.microsoft.com/office/word/2006/wordml" xmlns:wps="http://schemas.microsoft.com/office/word/2010/wordprocessingShape" mc:Ignorable="w14 wp14">
+  <w:docDefaults>
+    <w:rPrDefault>
+      <w:rPr>
+        <w:rFonts w:asciiTheme="minorHAnsi" w:eastAsiaTheme="minorHAnsi" w:hAnsiTheme="minorHAnsi" w:cstheme="minorBidi"/>
+        <w:sz w:val="24"/>
+        <w:szCs w:val="24"/>
+        <w:lang w:val="en-US" w:eastAsia="en-US" w:bidi="ar-SA"/>
+      </w:rPr>
+    </w:rPrDefault>
+    <w:pPrDefault/>
+  </w:docDefaults>
+  <w:latentStyles w:defLockedState="0" w:defUIPriority="99" w:defSemiHidden="1" w:defUnhideWhenUsed="1" w:defQFormat="0" w:count="276">
+    <w:lsdException w:name="Normal" w:semiHidden="0" w:uiPriority="0" w:unhideWhenUsed="0" w:qFormat="1"/>
+    <w:lsdException w:name="heading 1" w:semiHidden="0" w:uiPriority="9" w:unhideWhenUsed="0" w:qFormat="1"/>
+    <w:lsdException w:name="heading 2" w:uiPriority="9" w:qFormat="1"/>
+    <w:lsdException w:name="heading 3" w:uiPriority="9" w:qFormat="1"/>
+    <w:lsdException w:name="heading 4" w:uiPriority="9" w:qFormat="1"/>
+    <w:lsdException w:name="heading 5" w:uiPriority="9" w:qFormat="1"/>
+    <w:lsdException w:name="heading 6" w:uiPriority="9" w:qFormat="1"/>
+    <w:lsdException w:name="heading 7" w:uiPriority="9" w:qFormat="1"/>
+    <w:lsdException w:name="heading 8" w:uiPriority="9" w:qFormat="1"/>
+    <w:lsdException w:name="heading 9" w:uiPriority="9" w:qFormat="1"/>
+    <w:lsdException w:name="toc 1" w:uiPriority="39"/>
+    <w:lsdException w:name="toc 2" w:uiPriority="39"/>
+    <w:lsdException w:name="toc 3" w:uiPriority="39"/>
+    <w:lsdException w:name="toc 4" w:uiPriority="39"/>
+    <w:lsdException w:name="toc 5" w:uiPriority="39"/>
+    <w:lsdException w:name="toc 6" w:uiPriority="39"/>
+    <w:lsdException w:name="toc 7" w:uiPriority="39"/>
+    <w:lsdException w:name="toc 8" w:uiPriority="39"/>
+    <w:lsdException w:name="toc 9" w:uiPriority="39"/>
+    <w:lsdException w:name="caption" w:uiPriority="35" w:qFormat="1"/>
+    <w:lsdException w:name="Title" w:semiHidden="0" w:uiPriority="10" w:unhideWhenUsed="0" w:qFormat="1"/>
+    <w:lsdException w:name="Default Paragraph Font" w:uiPriority="1"/>
+    <w:lsdException w:name="Subtitle" w:semiHidden="0" w:uiPriority="11" w:unhideWhenUsed="0" w:qFormat="1"/>
+    <w:lsdException w:name="Strong" w:semiHidden="0" w:uiPriority="22" w:unhideWhenUsed="0" w:qFormat="1"/>
+    <w:lsdException w:name="Emphasis" w:semiHidden="0" w:uiPriority="20" w:unhideWhenUsed="0" w:qFormat="1"/>
+    <w:lsdException w:name="Normal Table" w:semiHidden="0" w:unhideWhenUsed="0"/>
+    <w:lsdException w:name="Table Web 3" w:semiHidden="0" w:unhideWhenUsed="0"/>
+    <w:lsdException w:name="Table Grid" w:semiHidden="0" w:uiPriority="39" w:unhideWhenUsed="0"/>
+    <w:lsdException w:name="Table Theme" w:semiHidden="0" w:unhideWhenUsed="0"/>
+    <w:lsdException w:name="Note Level 1" w:semiHidden="0" w:unhideWhenUsed="0"/>
+    <w:lsdException w:name="Note Level 2" w:semiHidden="0" w:unhideWhenUsed="0"/>
+    <w:lsdException w:name="Note Level 3" w:semiHidden="0" w:unhideWhenUsed="0"/>
+    <w:lsdException w:name="Note Level 4" w:semiHidden="0" w:unhideWhenUsed="0"/>
+    <w:lsdException w:name="Note Level 5" w:semiHidden="0" w:unhideWhenUsed="0"/>
+    <w:lsdException w:name="Note Level 6" w:semiHidden="0" w:unhideWhenUsed="0"/>
+    <w:lsdException w:name="Note Level 7" w:semiHidden="0" w:unhideWhenUsed="0"/>
+    <w:lsdException w:name="Note Level 8" w:semiHidden="0" w:unhideWhenUsed="0"/>
+    <w:lsdException w:name="Note Level 9" w:semiHidden="0" w:unhideWhenUsed="0"/>
+    <w:lsdException w:name="Placeholder Text" w:unhideWhenUsed="0"/>
+    <w:lsdException w:name="No Spacing" w:semiHidden="0" w:uiPriority="1" w:unhideWhenUsed="0" w:qFormat="1"/>
+    <w:lsdException w:name="Light Shading" w:semiHidden="0" w:uiPriority="60" w:unhideWhenUsed="0"/>
+    <w:lsdException w:name="Light List" w:semiHidden="0" w:uiPriority="61" w:unhideWhenUsed="0"/>
+    <w:lsdException w:name="Light Grid" w:semiHidden="0" w:uiPriority="62" w:unhideWhenUsed="0"/>
+    <w:lsdException w:name="Medium Shading 1" w:semiHidden="0" w:uiPriority="63" w:unhideWhenUsed="0"/>
+    <w:lsdException w:name="Medium Shading 2" w:semiHidden="0" w:uiPriority="64" w:unhideWhenUsed="0"/>
+    <w:lsdException w:name="Medium List 1" w:semiHidden="0" w:uiPriority="65" w:unhideWhenUsed="0"/>
+    <w:lsdException w:name="Medium List 2" w:semiHidden="0" w:uiPriority="66" w:unhideWhenUsed="0"/>
+    <w:lsdException w:name="Medium Grid 1" w:semiHidden="0" w:uiPriority="67" w:unhideWhenUsed="0"/>
+    <w:lsdException w:name="Medium Grid 2" w:semiHidden="0" w:uiPriority="68" w:unhideWhenUsed="0"/>
+    <w:lsdException w:name="Medium Grid 3" w:semiHidden="0" w:uiPriority="69" w:unhideWhenUsed="0"/>
+    <w:lsdException w:name="Dark List" w:semiHidden="0" w:uiPriority="70" w:unhideWhenUsed="0"/>
+    <w:lsdException w:name="Colorful Shading" w:semiHidden="0" w:uiPriority="71" w:unhideWhenUsed="0"/>
+    <w:lsdException w:name="Colorful List" w:semiHidden="0" w:uiPriority="72" w:unhideWhenUsed="0"/>
+    <w:lsdException w:name="Colorful Grid" w:semiHidden="0" w:uiPriority="73" w:unhideWhenUsed="0"/>
+    <w:lsdException w:name="Light Shading Accent 1" w:semiHidden="0" w:uiPriority="60" w:unhideWhenUsed="0"/>
+    <w:lsdException w:name="Light List Accent 1" w:semiHidden="0" w:uiPriority="61" w:unhideWhenUsed="0"/>
+    <w:lsdException w:name="Light Grid Accent 1" w:semiHidden="0" w:uiPriority="62" w:unhideWhenUsed="0"/>
+    <w:lsdException w:name="Medium Shading 1 Accent 1" w:semiHidden="0" w:uiPriority="63" w:unhideWhenUsed="0"/>
+    <w:lsdException w:name="Medium Shading 2 Accent 1" w:semiHidden="0" w:uiPriority="64" w:unhideWhenUsed="0"/>
+    <w:lsdException w:name="Medium List 1 Accent 1" w:semiHidden="0" w:uiPriority="65" w:unhideWhenUsed="0"/>
+    <w:lsdException w:name="Revision" w:unhideWhenUsed="0"/>
+    <w:lsdException w:name="List Paragraph" w:semiHidden="0" w:uiPriority="34" w:unhideWhenUsed="0" w:qFormat="1"/>
+    <w:lsdException w:name="Quote" w:semiHidden="0" w:uiPriority="29" w:unhideWhenUsed="0" w:qFormat="1"/>
+    <w:lsdException w:name="Intense Quote" w:semiHidden="0" w:uiPriority="30" w:unhideWhenUsed="0" w:qFormat="1"/>
+    <w:lsdException w:name="Medium List 2 Accent 1" w:semiHidden="0" w:uiPriority="66" w:unhideWhenUsed="0"/>
+    <w:lsdException w:name="Medium Grid 1 Accent 1" w:semiHidden="0" w:uiPriority="67" w:unhideWhenUsed="0"/>
+    <w:lsdException w:name="Medium Grid 2 Accent 1" w:semiHidden="0" w:uiPriority="68" w:unhideWhenUsed="0"/>
+    <w:lsdException w:name="Medium Grid 3 Accent 1" w:semiHidden="0" w:uiPriority="69" w:unhideWhenUsed="0"/>
+    <w:lsdException w:name="Dark List Accent 1" w:semiHidden="0" w:uiPriority="70" w:unhideWhenUsed="0"/>
+    <w:lsdException w:name="Colorful Shading Accent 1" w:semiHidden="0" w:uiPriority="71" w:unhideWhenUsed="0"/>
+    <w:lsdException w:name="Colorful List Accent 1" w:semiHidden="0" w:uiPriority="72" w:unhideWhenUsed="0"/>
+    <w:lsdException w:name="Colorful Grid Accent 1" w:semiHidden="0" w:uiPriority="73" w:unhideWhenUsed="0"/>
+    <w:lsdException w:name="Light Shading Accent 2" w:semiHidden="0" w:uiPriority="60" w:unhideWhenUsed="0"/>
+    <w:lsdException w:name="Light List Accent 2" w:semiHidden="0" w:uiPriority="61" w:unhideWhenUsed="0"/>
+    <w:lsdException w:name="Light Grid Accent 2" w:semiHidden="0" w:uiPriority="62" w:unhideWhenUsed="0"/>
+    <w:lsdException w:name="Medium Shading 1 Accent 2" w:semiHidden="0" w:uiPriority="63" w:unhideWhenUsed="0"/>
+    <w:lsdException w:name="Medium Shading 2 Accent 2" w:semiHidden="0" w:uiPriority="64" w:unhideWhenUsed="0"/>
+    <w:lsdException w:name="Medium List 1 Accent 2" w:semiHidden="0" w:uiPriority="65" w:unhideWhenUsed="0"/>
+    <w:lsdException w:name="Medium List 2 Accent 2" w:semiHidden="0" w:uiPriority="66" w:unhideWhenUsed="0"/>
+    <w:lsdException w:name="Medium Grid 1 Accent 2" w:semiHidden="0" w:uiPriority="67" w:unhideWhenUsed="0"/>
+    <w:lsdException w:name="Medium Grid 2 Accent 2" w:semiHidden="0" w:uiPriority="68" w:unhideWhenUsed="0"/>
+    <w:lsdException w:name="Medium Grid 3 Accent 2" w:semiHidden="0" w:uiPriority="69" w:unhideWhenUsed="0"/>
+    <w:lsdException w:name="Dark List Accent 2" w:semiHidden="0" w:uiPriority="70" w:unhideWhenUsed="0"/>
+    <w:lsdException w:name="Colorful Shading Accent 2" w:semiHidden="0" w:uiPriority="71" w:unhideWhenUsed="0"/>
+    <w:lsdException w:name="Colorful List Accent 2" w:semiHidden="0" w:uiPriority="72" w:unhideWhenUsed="0"/>
+    <w:lsdException w:name="Colorful Grid Accent 2" w:semiHidden="0" w:uiPriority="73" w:unhideWhenUsed="0"/>
+    <w:lsdException w:name="Light Shading Accent 3" w:semiHidden="0" w:uiPriority="60" w:unhideWhenUsed="0"/>
+    <w:lsdException w:name="Light List Accent 3" w:semiHidden="0" w:uiPriority="61" w:unhideWhenUsed="0"/>
+    <w:lsdException w:name="Light Grid Accent 3" w:semiHidden="0" w:uiPriority="62" w:unhideWhenUsed="0"/>
+    <w:lsdException w:name="Medium Shading 1 Accent 3" w:semiHidden="0" w:uiPriority="63" w:unhideWhenUsed="0"/>
+    <w:lsdException w:name="Medium Shading 2 Accent 3" w:semiHidden="0" w:uiPriority="64" w:unhideWhenUsed="0"/>
+    <w:lsdException w:name="Medium List 1 Accent 3" w:semiHidden="0" w:uiPriority="65" w:unhideWhenUsed="0"/>
+    <w:lsdException w:name="Medium List 2 Accent 3" w:semiHidden="0" w:uiPriority="66" w:unhideWhenUsed="0"/>
+    <w:lsdException w:name="Medium Grid 1 Accent 3" w:semiHidden="0" w:uiPriority="67" w:unhideWhenUsed="0"/>
+    <w:lsdException w:name="Medium Grid 2 Accent 3" w:semiHidden="0" w:uiPriority="68" w:unhideWhenUsed="0"/>
+    <w:lsdException w:name="Medium Grid 3 Accent 3" w:semiHidden="0" w:uiPriority="69" w:unhideWhenUsed="0"/>
+    <w:lsdException w:name="Dark List Accent 3" w:semiHidden="0" w:uiPriority="70" w:unhideWhenUsed="0"/>
+    <w:lsdException w:name="Colorful Shading Accent 3" w:semiHidden="0" w:uiPriority="71" w:unhideWhenUsed="0"/>
+    <w:lsdException w:name="Colorful List Accent 3" w:semiHidden="0" w:uiPriority="72" w:unhideWhenUsed="0"/>
+    <w:lsdException w:name="Colorful Grid Accent 3" w:semiHidden="0" w:uiPriority="73" w:unhideWhenUsed="0"/>
+    <w:lsdException w:name="Light Shading Accent 4" w:semiHidden="0" w:uiPriority="60" w:unhideWhenUsed="0"/>
+    <w:lsdException w:name="Light List Accent 4" w:semiHidden="0" w:uiPriority="61" w:unhideWhenUsed="0"/>
+    <w:lsdException w:name="Light Grid Accent 4" w:semiHidden="0" w:uiPriority="62" w:unhideWhenUsed="0"/>
+    <w:lsdException w:name="Medium Shading 1 Accent 4" w:semiHidden="0" w:uiPriority="63" w:unhideWhenUsed="0"/>
+    <w:lsdException w:name="Medium Shading 2 Accent 4" w:semiHidden="0" w:uiPriority="64" w:unhideWhenUsed="0"/>
+    <w:lsdException w:name="Medium List 1 Accent 4" w:semiHidden="0" w:uiPriority="65" w:unhideWhenUsed="0"/>
+    <w:lsdException w:name="Medium List 2 Accent 4" w:semiHidden="0" w:uiPriority="66" w:unhideWhenUsed="0"/>
+    <w:lsdException w:name="Medium Grid 1 Accent 4" w:semiHidden="0" w:uiPriority="67" w:unhideWhenUsed="0"/>
+    <w:lsdException w:name="Medium Grid 2 Accent 4" w:semiHidden="0" w:uiPriority="68" w:unhideWhenUsed="0"/>
+    <w:lsdException w:name="Medium Grid 3 Accent 4" w:semiHidden="0" w:uiPriority="69" w:unhideWhenUsed="0"/>
+    <w:lsdException w:name="Dark List Accent 4" w:semiHidden="0" w:uiPriority="70" w:unhideWhenUsed="0"/>
+    <w:lsdException w:name="Colorful Shading Accent 4" w:semiHidden="0" w:uiPriority="71" w:unhideWhenUsed="0"/>
+    <w:lsdException w:name="Colorful List Accent 4" w:semiHidden="0" w:uiPriority="72" w:unhideWhenUsed="0"/>
+    <w:lsdException w:name="Colorful Grid Accent 4" w:semiHidden="0" w:uiPriority="73" w:unhideWhenUsed="0"/>
+    <w:lsdException w:name="Light Shading Accent 5" w:semiHidden="0" w:uiPriority="60" w:unhideWhenUsed="0"/>
+    <w:lsdException w:name="Light List Accent 5" w:semiHidden="0" w:uiPriority="61" w:unhideWhenUsed="0"/>
+    <w:lsdException w:name="Light Grid Accent 5" w:semiHidden="0" w:uiPriority="62" w:unhideWhenUsed="0"/>
+    <w:lsdException w:name="Medium Shading 1 Accent 5" w:semiHidden="0" w:uiPriority="63" w:unhideWhenUsed="0"/>
+    <w:lsdException w:name="Medium Shading 2 Accent 5" w:semiHidden="0" w:uiPriority="64" w:unhideWhenUsed="0"/>
+    <w:lsdException w:name="Medium List 1 Accent 5" w:semiHidden="0" w:uiPriority="65" w:unhideWhenUsed="0"/>
+    <w:lsdException w:name="Medium List 2 Accent 5" w:semiHidden="0" w:uiPriority="66" w:unhideWhenUsed="0"/>
+    <w:lsdException w:name="Medium Grid 1 Accent 5" w:semiHidden="0" w:uiPriority="67" w:unhideWhenUsed="0"/>
+    <w:lsdException w:name="Medium Grid 2 Accent 5" w:semiHidden="0" w:uiPriority="68" w:unhideWhenUsed="0"/>
+    <w:lsdException w:name="Medium Grid 3 Accent 5" w:semiHidden="0" w:uiPriority="69" w:unhideWhenUsed="0"/>
+    <w:lsdException w:name="Dark List Accent 5" w:semiHidden="0" w:uiPriority="70" w:unhideWhenUsed="0"/>
+    <w:lsdException w:name="Colorful Shading Accent 5" w:semiHidden="0" w:uiPriority="71" w:unhideWhenUsed="0"/>
+    <w:lsdException w:name="Colorful List Accent 5" w:semiHidden="0" w:uiPriority="72" w:unhideWhenUsed="0"/>
+    <w:lsdException w:name="Colorful Grid Accent 5" w:semiHidden="0" w:uiPriority="73" w:unhideWhenUsed="0"/>
+    <w:lsdException w:name="Light Shading Accent 6" w:semiHidden="0" w:uiPriority="60" w:unhideWhenUsed="0"/>
+    <w:lsdException w:name="Light List Accent 6" w:semiHidden="0" w:uiPriority="61" w:unhideWhenUsed="0"/>
+    <w:lsdException w:name="Light Grid Accent 6" w:semiHidden="0" w:uiPriority="62" w:unhideWhenUsed="0"/>
+    <w:lsdException w:name="Medium Shading 1 Accent 6" w:semiHidden="0" w:uiPriority="63" w:unhideWhenUsed="0"/>
+    <w:lsdException w:name="Medium Shading 2 Accent 6" w:semiHidden="0" w:uiPriority="64" w:unhideWhenUsed="0"/>
+    <w:lsdException w:name="Medium List 1 Accent 6" w:semiHidden="0" w:uiPriority="65" w:unhideWhenUsed="0"/>
+    <w:lsdException w:name="Medium List 2 Accent 6" w:semiHidden="0" w:uiPriority="66" w:unhideWhenUsed="0"/>
+    <w:lsdException w:name="Medium Grid 1 Accent 6" w:semiHidden="0" w:uiPriority="67" w:unhideWhenUsed="0"/>
+    <w:lsdException w:name="Medium Grid 2 Accent 6" w:semiHidden="0" w:uiPriority="68" w:unhideWhenUsed="0"/>
+    <w:lsdException w:name="Medium Grid 3 Accent 6" w:semiHidden="0" w:uiPriority="69" w:unhideWhenUsed="0"/>
+    <w:lsdException w:name="Dark List Accent 6" w:semiHidden="0" w:uiPriority="70" w:unhideWhenUsed="0"/>
+    <w:lsdException w:name="Colorful Shading Accent 6" w:semiHidden="0" w:uiPriority="71" w:unhideWhenUsed="0"/>
+    <w:lsdException w:name="Colorful List Accent 6" w:semiHidden="0" w:uiPriority="72" w:unhideWhenUsed="0"/>
+    <w:lsdException w:name="Colorful Grid Accent 6" w:semiHidden="0" w:uiPriority="73" w:unhideWhenUsed="0"/>
+    <w:lsdException w:name="Subtle Emphasis" w:semiHidden="0" w:uiPriority="19" w:unhideWhenUsed="0" w:qFormat="1"/>
+    <w:lsdException w:name="Intense Emphasis" w:semiHidden="0" w:uiPriority="21" w:unhideWhenUsed="0" w:qFormat="1"/>
+    <w:lsdException w:name="Subtle Reference" w:semiHidden="0" w:uiPriority="31" w:unhideWhenUsed="0" w:qFormat="1"/>
+    <w:lsdException w:name="Intense Reference" w:semiHidden="0" w:uiPriority="32" w:unhideWhenUsed="0" w:qFormat="1"/>
+    <w:lsdException w:name="Book Title" w:semiHidden="0" w:uiPriority="33" w:unhideWhenUsed="0" w:qFormat="1"/>
+    <w:lsdException w:name="Bibliography" w:uiPriority="37"/>
+    <w:lsdException w:name="TOC Heading" w:uiPriority="39" w:qFormat="1"/>
+  </w:latentStyles>
+  <w:style w:type="paragraph" w:default="1" w:styleId="Normal">
+    <w:name w:val="Normal"/>
+    <w:qFormat/>
+  </w:style>
+  <w:style w:type="paragraph" w:styleId="Heading1">
+    <w:name w:val="heading 1"/>
+    <w:basedOn w:val="Normal"/>
+    <w:next w:val="Normal"/>
+    <w:link w:val="Heading1Char"/>
+    <w:uiPriority w:val="9"/>
+    <w:qFormat/>
+    <w:rsid w:val="00E74282"/>
+    <w:pPr>
+      <w:keepNext/>
+      <w:keepLines/>
+      <w:spacing w:before="240"/>
+      <w:outlineLvl w:val="0"/>
+    </w:pPr>
+    <w:rPr>
+      <w:rFonts w:asciiTheme="majorHAnsi" w:eastAsiaTheme="majorEastAsia" w:hAnsiTheme="majorHAnsi" w:cstheme="majorBidi"/>
+      <w:color w:val="2F5496" w:themeColor="accent1" w:themeShade="BF"/>
+      <w:sz w:val="32"/>
+      <w:szCs w:val="32"/>
+    </w:rPr>
+  </w:style>
+  <w:style w:type="character" w:default="1" w:styleId="DefaultParagraphFont">
+    <w:name w:val="Default Paragraph Font"/>
+    <w:uiPriority w:val="1"/>
+    <w:semiHidden/>
+    <w:unhideWhenUsed/>
+  </w:style>
+  <w:style w:type="table" w:default="1" w:styleId="TableNormal">
+    <w:name w:val="Normal Table"/>
+    <w:uiPriority w:val="99"/>
+    <w:semiHidden/>
+    <w:unhideWhenUsed/>
+    <w:tblPr>
+      <w:tblInd w:w="0" w:type="dxa"/>
+      <w:tblCellMar>
+        <w:top w:w="0" w:type="dxa"/>
+        <w:left w:w="108" w:type="dxa"/>
+        <w:bottom w:w="0" w:type="dxa"/>
+        <w:right w:w="108" w:type="dxa"/>
+      </w:tblCellMar>
+    </w:tblPr>
+  </w:style>
+  <w:style w:type="numbering" w:default="1" w:styleId="NoList">
+    <w:name w:val="No List"/>
+    <w:uiPriority w:val="99"/>
+    <w:semiHidden/>
+    <w:unhideWhenUsed/>
+  </w:style>
+  <w:style w:type="table" w:customStyle="1" w:styleId="PlainTable3">
+    <w:name w:val="Plain Table 3"/>
+    <w:basedOn w:val="TableNormal"/>
+    <w:uiPriority w:val="43"/>
+    <w:rsid w:val="000F4193"/>
+    <w:tblPr>
+      <w:tblStyleRowBandSize w:val="1"/>
+      <w:tblStyleColBandSize w:val="1"/>
+      <w:tblInd w:w="0" w:type="dxa"/>
+      <w:tblCellMar>
+        <w:top w:w="0" w:type="dxa"/>
+        <w:left w:w="108" w:type="dxa"/>
+        <w:bottom w:w="0" w:type="dxa"/>
+        <w:right w:w="108" w:type="dxa"/>
+      </w:tblCellMar>
+    </w:tblPr>
+    <w:tblStylePr w:type="firstRow">
+      <w:rPr>
+        <w:b/>
+        <w:bCs/>
+        <w:caps/>
+      </w:rPr>
+      <w:tblPr/>
+      <w:tcPr>
+        <w:tcBorders>
+          <w:bottom w:val="single" w:sz="4" w:space="0" w:color="7F7F7F" w:themeColor="text1" w:themeTint="80"/>
+        </w:tcBorders>
+      </w:tcPr>
+    </w:tblStylePr>
+    <w:tblStylePr w:type="lastRow">
+      <w:rPr>
+        <w:b/>
+        <w:bCs/>
+        <w:caps/>
+      </w:rPr>
+      <w:tblPr/>
+      <w:tcPr>
+        <w:tcBorders>
+          <w:top w:val="nil"/>
+        </w:tcBorders>
+      </w:tcPr>
+    </w:tblStylePr>
+    <w:tblStylePr w:type="firstCol">
+      <w:rPr>
+        <w:b/>
+        <w:bCs/>
+        <w:caps/>
+      </w:rPr>
+      <w:tblPr/>
+      <w:tcPr>
+        <w:tcBorders>
+          <w:right w:val="single" w:sz="4" w:space="0" w:color="7F7F7F" w:themeColor="text1" w:themeTint="80"/>
+        </w:tcBorders>
+      </w:tcPr>
+    </w:tblStylePr>
+    <w:tblStylePr w:type="lastCol">
+      <w:rPr>
+        <w:b/>
+        <w:bCs/>
+        <w:caps/>
+      </w:rPr>
+      <w:tblPr/>
+      <w:tcPr>
+        <w:tcBorders>
+          <w:left w:val="nil"/>
+        </w:tcBorders>
+      </w:tcPr>
+    </w:tblStylePr>
+    <w:tblStylePr w:type="band1Vert">
+      <w:tblPr/>
+      <w:tcPr>
+        <w:shd w:val="clear" w:color="auto" w:fill="F2F2F2" w:themeFill="background1" w:themeFillShade="F2"/>
+      </w:tcPr>
+    </w:tblStylePr>
+    <w:tblStylePr w:type="band1Horz">
+      <w:tblPr/>
+      <w:tcPr>
+        <w:shd w:val="clear" w:color="auto" w:fill="F2F2F2" w:themeFill="background1" w:themeFillShade="F2"/>
+      </w:tcPr>
+    </w:tblStylePr>
+    <w:tblStylePr w:type="neCell">
+      <w:tblPr/>
+      <w:tcPr>
+        <w:tcBorders>
+          <w:left w:val="nil"/>
+        </w:tcBorders>
+      </w:tcPr>
+    </w:tblStylePr>
+    <w:tblStylePr w:type="nwCell">
+      <w:tblPr/>
+      <w:tcPr>
+        <w:tcBorders>
+          <w:right w:val="nil"/>
+        </w:tcBorders>
+      </w:tcPr>
+    </w:tblStylePr>
+  </w:style>
+  <w:style w:type="table" w:customStyle="1" w:styleId="GridTable1Light">
+    <w:name w:val="Grid Table 1 Light"/>
+    <w:basedOn w:val="TableNormal"/>
+    <w:uiPriority w:val="46"/>
+    <w:rsid w:val="000F4193"/>
+    <w:tblPr>
+      <w:tblStyleRowBandSize w:val="1"/>
+      <w:tblStyleColBandSize w:val="1"/>
+      <w:tblInd w:w="0" w:type="dxa"/>
+      <w:tblBorders>
+        <w:top w:val="single" w:sz="4" w:space="0" w:color="999999" w:themeColor="text1" w:themeTint="66"/>
+        <w:left w:val="single" w:sz="4" w:space="0" w:color="999999" w:themeColor="text1" w:themeTint="66"/>
+        <w:bottom w:val="single" w:sz="4" w:space="0" w:color="999999" w:themeColor="text1" w:themeTint="66"/>
+        <w:right w:val="single" w:sz="4" w:space="0" w:color="999999" w:themeColor="text1" w:themeTint="66"/>
+        <w:insideH w:val="single" w:sz="4" w:space="0" w:color="999999" w:themeColor="text1" w:themeTint="66"/>
+        <w:insideV w:val="single" w:sz="4" w:space="0" w:color="999999" w:themeColor="text1" w:themeTint="66"/>
+      </w:tblBorders>
+      <w:tblCellMar>
+        <w:top w:w="0" w:type="dxa"/>
+        <w:left w:w="108" w:type="dxa"/>
+        <w:bottom w:w="0" w:type="dxa"/>
+        <w:right w:w="108" w:type="dxa"/>
+      </w:tblCellMar>
+    </w:tblPr>
+    <w:tblStylePr w:type="firstRow">
+      <w:rPr>
+        <w:b/>
+        <w:bCs/>
+      </w:rPr>
+      <w:tblPr/>
+      <w:tcPr>
+        <w:tcBorders>
+          <w:bottom w:val="single" w:sz="12" w:space="0" w:color="666666" w:themeColor="text1" w:themeTint="99"/>
+        </w:tcBorders>
+      </w:tcPr>
+    </w:tblStylePr>
+    <w:tblStylePr w:type="lastRow">
+      <w:rPr>
+        <w:b/>
+        <w:bCs/>
+      </w:rPr>
+      <w:tblPr/>
+      <w:tcPr>
+        <w:tcBorders>
+          <w:top w:val="double" w:sz="2" w:space="0" w:color="666666" w:themeColor="text1" w:themeTint="99"/>
+        </w:tcBorders>
+      </w:tcPr>
+    </w:tblStylePr>
+    <w:tblStylePr w:type="firstCol">
+      <w:rPr>
+        <w:b/>
+        <w:bCs/>
+      </w:rPr>
+    </w:tblStylePr>
+    <w:tblStylePr w:type="lastCol">
+      <w:rPr>
+        <w:b/>
+        <w:bCs/>
+      </w:rPr>
+    </w:tblStylePr>
+  </w:style>
+  <w:style w:type="paragraph" w:styleId="Revision">
+    <w:name w:val="Revision"/>
+    <w:hidden/>
+    <w:uiPriority w:val="99"/>
+    <w:semiHidden/>
+    <w:rsid w:val="00E74282"/>
+  </w:style>
+  <w:style w:type="character" w:customStyle="1" w:styleId="Heading1Char">
+    <w:name w:val="Heading 1 Char"/>
+    <w:basedOn w:val="DefaultParagraphFont"/>
+    <w:link w:val="Heading1"/>
+    <w:uiPriority w:val="9"/>
+    <w:rsid w:val="00E74282"/>
+    <w:rPr>
+      <w:rFonts w:asciiTheme="majorHAnsi" w:eastAsiaTheme="majorEastAsia" w:hAnsiTheme="majorHAnsi" w:cstheme="majorBidi"/>
+      <w:color w:val="2F5496" w:themeColor="accent1" w:themeShade="BF"/>
+      <w:sz w:val="32"/>
+      <w:szCs w:val="32"/>
+    </w:rPr>
+  </w:style>
+  <w:style w:type="table" w:customStyle="1" w:styleId="GridTableLight">
+    <w:name w:val="Grid Table Light"/>
+    <w:basedOn w:val="TableNormal"/>
+    <w:uiPriority w:val="40"/>
+    <w:rsid w:val="00650330"/>
+    <w:tblPr>
+      <w:tblInd w:w="0" w:type="dxa"/>
+      <w:tblBorders>
+        <w:top w:val="single" w:sz="4" w:space="0" w:color="BFBFBF" w:themeColor="background1" w:themeShade="BF"/>
+        <w:left w:val="single" w:sz="4" w:space="0" w:color="BFBFBF" w:themeColor="background1" w:themeShade="BF"/>
+        <w:bottom w:val="single" w:sz="4" w:space="0" w:color="BFBFBF" w:themeColor="background1" w:themeShade="BF"/>
+        <w:right w:val="single" w:sz="4" w:space="0" w:color="BFBFBF" w:themeColor="background1" w:themeShade="BF"/>
+        <w:insideH w:val="single" w:sz="4" w:space="0" w:color="BFBFBF" w:themeColor="background1" w:themeShade="BF"/>
+        <w:insideV w:val="single" w:sz="4" w:space="0" w:color="BFBFBF" w:themeColor="background1" w:themeShade="BF"/>
+      </w:tblBorders>
+      <w:tblCellMar>
+        <w:top w:w="0" w:type="dxa"/>
+        <w:left w:w="108" w:type="dxa"/>
+        <w:bottom w:w="0" w:type="dxa"/>
+        <w:right w:w="108" w:type="dxa"/>
+      </w:tblCellMar>
+    </w:tblPr>
+  </w:style>
+  <w:style w:type="character" w:styleId="PlaceholderText">
+    <w:name w:val="Placeholder Text"/>
+    <w:basedOn w:val="DefaultParagraphFont"/>
+    <w:uiPriority w:val="99"/>
+    <w:semiHidden/>
+    <w:rsid w:val="002D5AA8"/>
+    <w:rPr>
+      <w:color w:val="808080"/>
+    </w:rPr>
+  </w:style>
+  <w:style w:type="paragraph" w:styleId="BalloonText">
+    <w:name w:val="Balloon Text"/>
+    <w:basedOn w:val="Normal"/>
+    <w:link w:val="BalloonTextChar"/>
+    <w:uiPriority w:val="99"/>
+    <w:semiHidden/>
+    <w:unhideWhenUsed/>
+    <w:rsid w:val="00072550"/>
+    <w:rPr>
+      <w:rFonts w:ascii="Times New Roman" w:hAnsi="Times New Roman" w:cs="Times New Roman"/>
+      <w:sz w:val="18"/>
+      <w:szCs w:val="18"/>
+    </w:rPr>
+  </w:style>
+  <w:style w:type="character" w:customStyle="1" w:styleId="BalloonTextChar">
+    <w:name w:val="Balloon Text Char"/>
+    <w:basedOn w:val="DefaultParagraphFont"/>
+    <w:link w:val="BalloonText"/>
+    <w:uiPriority w:val="99"/>
+    <w:semiHidden/>
+    <w:rsid w:val="00072550"/>
+    <w:rPr>
+      <w:rFonts w:ascii="Times New Roman" w:hAnsi="Times New Roman" w:cs="Times New Roman"/>
+      <w:sz w:val="18"/>
+      <w:szCs w:val="18"/>
+    </w:rPr>
+  </w:style>
+  <w:style w:type="character" w:styleId="CommentReference">
+    <w:name w:val="annotation reference"/>
+    <w:basedOn w:val="DefaultParagraphFont"/>
+    <w:uiPriority w:val="99"/>
+    <w:semiHidden/>
+    <w:unhideWhenUsed/>
+    <w:rsid w:val="00CF5E7D"/>
+    <w:rPr>
+      <w:sz w:val="18"/>
+      <w:szCs w:val="18"/>
+    </w:rPr>
+  </w:style>
+  <w:style w:type="paragraph" w:styleId="CommentText">
+    <w:name w:val="annotation text"/>
+    <w:basedOn w:val="Normal"/>
+    <w:link w:val="CommentTextChar"/>
+    <w:uiPriority w:val="99"/>
+    <w:semiHidden/>
+    <w:unhideWhenUsed/>
+    <w:rsid w:val="00CF5E7D"/>
+  </w:style>
+  <w:style w:type="character" w:customStyle="1" w:styleId="CommentTextChar">
+    <w:name w:val="Comment Text Char"/>
+    <w:basedOn w:val="DefaultParagraphFont"/>
+    <w:link w:val="CommentText"/>
+    <w:uiPriority w:val="99"/>
+    <w:semiHidden/>
+    <w:rsid w:val="00CF5E7D"/>
+  </w:style>
+  <w:style w:type="paragraph" w:styleId="CommentSubject">
+    <w:name w:val="annotation subject"/>
+    <w:basedOn w:val="CommentText"/>
+    <w:next w:val="CommentText"/>
+    <w:link w:val="CommentSubjectChar"/>
+    <w:uiPriority w:val="99"/>
+    <w:semiHidden/>
+    <w:unhideWhenUsed/>
+    <w:rsid w:val="00CF5E7D"/>
+    <w:rPr>
+      <w:b/>
+      <w:bCs/>
+      <w:sz w:val="20"/>
+      <w:szCs w:val="20"/>
+    </w:rPr>
+  </w:style>
+  <w:style w:type="character" w:customStyle="1" w:styleId="CommentSubjectChar">
+    <w:name w:val="Comment Subject Char"/>
+    <w:basedOn w:val="CommentTextChar"/>
+    <w:link w:val="CommentSubject"/>
+    <w:uiPriority w:val="99"/>
+    <w:semiHidden/>
+    <w:rsid w:val="00CF5E7D"/>
+    <w:rPr>
+      <w:b/>
+      <w:bCs/>
+      <w:sz w:val="20"/>
+      <w:szCs w:val="20"/>
     </w:rPr>
   </w:style>
 </w:styles>
@@ -12044,7 +12356,7 @@
     </a:clrScheme>
     <a:fontScheme name="Office">
       <a:majorFont>
-        <a:latin typeface="Calibri Light" panose="020F0302020204030204"/>
+        <a:latin typeface="Calibri Light"/>
         <a:ea typeface=""/>
         <a:cs typeface=""/>
         <a:font script="Jpan" typeface="ＭＳ ゴシック"/>
@@ -12079,7 +12391,7 @@
         <a:font script="Geor" typeface="Sylfaen"/>
       </a:majorFont>
       <a:minorFont>
-        <a:latin typeface="Calibri" panose="020F0502020204030204"/>
+        <a:latin typeface="Calibri"/>
         <a:ea typeface=""/>
         <a:cs typeface=""/>
         <a:font script="Jpan" typeface="ＭＳ 明朝"/>
@@ -12256,7 +12568,7 @@
   <a:extraClrSchemeLst/>
   <a:extLst>
     <a:ext uri="{05A4C25C-085E-4340-85A3-A5531E510DB2}">
-      <thm15:themeFamily xmlns:thm15="http://schemas.microsoft.com/office/thememl/2012/main" name="Office Theme" id="{62F939B6-93AF-4DB8-9C6B-D6C7DFDC589F}" vid="{4A3C46E8-61CC-4603-A589-7422A47A8E4A}"/>
+      <thm15:themeFamily xmlns:thm15="http://schemas.microsoft.com/office/thememl/2012/main" xmlns="" name="Office Theme" id="{62F939B6-93AF-4DB8-9C6B-D6C7DFDC589F}" vid="{4A3C46E8-61CC-4603-A589-7422A47A8E4A}"/>
     </a:ext>
   </a:extLst>
 </a:theme>

</xml_diff>